<commit_message>
rough draft of to_flextable() that actually returns one flextable for results from mediation analysis
</commit_message>
<xml_diff>
--- a/dev/test.docx
+++ b/dev/test.docx
@@ -9,7 +9,7 @@
         <w:tblLook w:firstRow="1" w:lastRow="0" w:firstColumn="0" w:lastColumn="0" w:noHBand="0" w:noVBand="1"/>
       </w:tblPr>
       <w:tblGrid>
-        <w:gridCol w:w="1523"/>
+        <w:gridCol w:w="1756"/>
         <w:gridCol w:w="1266"/>
         <w:gridCol w:w="1352"/>
         <w:gridCol w:w="1352"/>
@@ -250,7 +250,7 @@
         <w:tc>
           <w:tcPr>
             <w:tcBorders>
-              <w:bottom w:val="single" w:sz="16" w:space="0" w:color="666666"/>
+              <w:bottom w:val="single" w:sz="8" w:space="0" w:color="666666"/>
               <w:top w:val="single" w:sz="16" w:space="0" w:color="666666"/>
               <w:left w:val="none" w:sz="0" w:space="0" w:color="000000"/>
               <w:right w:val="none" w:sz="0" w:space="0" w:color="000000"/>
@@ -287,14 +287,14 @@
                 <w:szCs w:val="22"/>
                 <w:color w:val="000000"/>
               </w:rPr>
-              <w:t xml:space="preserve">X→Y (c')</w:t>
-            </w:r>
-          </w:p>
-        </w:tc>
-        <w:tc>
-          <w:tcPr>
-            <w:tcBorders>
-              <w:bottom w:val="single" w:sz="16" w:space="0" w:color="666666"/>
+              <w:t xml:space="preserve">X-&gt;Y (c')</w:t>
+            </w:r>
+          </w:p>
+        </w:tc>
+        <w:tc>
+          <w:tcPr>
+            <w:tcBorders>
+              <w:bottom w:val="single" w:sz="8" w:space="0" w:color="666666"/>
               <w:top w:val="single" w:sz="16" w:space="0" w:color="666666"/>
               <w:left w:val="none" w:sz="0" w:space="0" w:color="000000"/>
               <w:right w:val="none" w:sz="0" w:space="0" w:color="000000"/>
@@ -331,14 +331,14 @@
                 <w:szCs w:val="22"/>
                 <w:color w:val="000000"/>
               </w:rPr>
-              <w:t xml:space="preserve">−0.043</w:t>
-            </w:r>
-          </w:p>
-        </w:tc>
-        <w:tc>
-          <w:tcPr>
-            <w:tcBorders>
-              <w:bottom w:val="single" w:sz="16" w:space="0" w:color="666666"/>
+              <w:t xml:space="preserve">-0.043</w:t>
+            </w:r>
+          </w:p>
+        </w:tc>
+        <w:tc>
+          <w:tcPr>
+            <w:tcBorders>
+              <w:bottom w:val="single" w:sz="8" w:space="0" w:color="666666"/>
               <w:top w:val="single" w:sz="16" w:space="0" w:color="666666"/>
               <w:left w:val="none" w:sz="0" w:space="0" w:color="000000"/>
               <w:right w:val="none" w:sz="0" w:space="0" w:color="000000"/>
@@ -382,7 +382,7 @@
         <w:tc>
           <w:tcPr>
             <w:tcBorders>
-              <w:bottom w:val="single" w:sz="16" w:space="0" w:color="666666"/>
+              <w:bottom w:val="single" w:sz="8" w:space="0" w:color="666666"/>
               <w:top w:val="single" w:sz="16" w:space="0" w:color="666666"/>
               <w:left w:val="none" w:sz="0" w:space="0" w:color="000000"/>
               <w:right w:val="none" w:sz="0" w:space="0" w:color="000000"/>
@@ -419,14 +419,14 @@
                 <w:szCs w:val="22"/>
                 <w:color w:val="000000"/>
               </w:rPr>
-              <w:t xml:space="preserve">−0.230</w:t>
-            </w:r>
-          </w:p>
-        </w:tc>
-        <w:tc>
-          <w:tcPr>
-            <w:tcBorders>
-              <w:bottom w:val="single" w:sz="16" w:space="0" w:color="666666"/>
+              <w:t xml:space="preserve">-0.230</w:t>
+            </w:r>
+          </w:p>
+        </w:tc>
+        <w:tc>
+          <w:tcPr>
+            <w:tcBorders>
+              <w:bottom w:val="single" w:sz="8" w:space="0" w:color="666666"/>
               <w:top w:val="single" w:sz="16" w:space="0" w:color="666666"/>
               <w:left w:val="none" w:sz="0" w:space="0" w:color="000000"/>
               <w:right w:val="none" w:sz="0" w:space="0" w:color="000000"/>
@@ -468,483 +468,16 @@
           </w:p>
         </w:tc>
       </w:tr>
-    </w:tbl>
-    <w:tbl xmlns:a="http://schemas.openxmlformats.org/drawingml/2006/main" xmlns:pic="http://schemas.openxmlformats.org/drawingml/2006/picture">
-      <w:tblPr>
-        <w:tblLayout w:type="fixed"/>
-        <w:jc w:val="center"/>
-        <w:tblLook w:firstRow="1" w:lastRow="0" w:firstColumn="0" w:lastColumn="0" w:noHBand="0" w:noVBand="1"/>
-      </w:tblPr>
-      <w:tblGrid>
-        <w:gridCol w:w="1609"/>
-        <w:gridCol w:w="1266"/>
-        <w:gridCol w:w="1352"/>
-        <w:gridCol w:w="1352"/>
-        <w:gridCol w:w="1157"/>
-      </w:tblGrid>
       <w:tr>
         <w:trPr>
           <w:trHeight w:val="614" w:hRule="auto"/>
-          <w:tblHeader/>
-        </w:trPr>
-        header1
-        <w:tc>
-          <w:tcPr>
-            <w:tcBorders>
-              <w:bottom w:val="single" w:sz="16" w:space="0" w:color="666666"/>
-              <w:top w:val="single" w:sz="16" w:space="0" w:color="666666"/>
-              <w:left w:val="none" w:sz="0" w:space="0" w:color="000000"/>
-              <w:right w:val="none" w:sz="0" w:space="0" w:color="000000"/>
-            </w:tcBorders>
-            <w:shd w:val="clear" w:color="auto" w:fill="FFFFFF"/>
-            <w:tcMar>
-              <w:top w:w="0" w:type="dxa"/>
-              <w:bottom w:w="0" w:type="dxa"/>
-              <w:left w:w="0" w:type="dxa"/>
-              <w:right w:w="0" w:type="dxa"/>
-            </w:tcMar>
-            <w:vAlign w:val="bottom"/>
-          </w:tcPr>
-          <w:p>
-            <w:pPr>
-              <w:pStyle w:val="Normal"/>
-              <w:jc w:val="left"/>
-              <w:pBdr>
-                <w:bottom w:val="none" w:sz="0" w:space="0" w:color="000000"/>
-                <w:top w:val="none" w:sz="0" w:space="0" w:color="000000"/>
-                <w:left w:val="none" w:sz="0" w:space="0" w:color="000000"/>
-                <w:right w:val="none" w:sz="0" w:space="0" w:color="000000"/>
-              </w:pBdr>
-              <w:spacing w:after="100" w:before="100" w:line="240"/>
-              <w:ind w:firstLine="0" w:left="100" w:right="100"/>
-            </w:pPr>
-            <w:r>
-              <w:rPr>
-                <w:rFonts w:ascii="Helvetica" w:hAnsi="Helvetica" w:eastAsia="Helvetica" w:cs="Helvetica"/>
-                <w:i w:val="false"/>
-                <w:b w:val="false"/>
-                <w:u w:val="none"/>
-                <w:sz w:val="22"/>
-                <w:szCs w:val="22"/>
-                <w:color w:val="000000"/>
-              </w:rPr>
-              <w:t xml:space="preserve">Direct Effect</w:t>
-            </w:r>
-          </w:p>
-        </w:tc>
-        <w:tc>
-          <w:tcPr>
-            <w:tcBorders>
-              <w:bottom w:val="single" w:sz="16" w:space="0" w:color="666666"/>
-              <w:top w:val="single" w:sz="16" w:space="0" w:color="666666"/>
-              <w:left w:val="none" w:sz="0" w:space="0" w:color="000000"/>
-              <w:right w:val="none" w:sz="0" w:space="0" w:color="000000"/>
-            </w:tcBorders>
-            <w:shd w:val="clear" w:color="auto" w:fill="FFFFFF"/>
-            <w:tcMar>
-              <w:top w:w="0" w:type="dxa"/>
-              <w:bottom w:w="0" w:type="dxa"/>
-              <w:left w:w="0" w:type="dxa"/>
-              <w:right w:w="0" w:type="dxa"/>
-            </w:tcMar>
-            <w:vAlign w:val="bottom"/>
-          </w:tcPr>
-          <w:p>
-            <w:pPr>
-              <w:pStyle w:val="Normal"/>
-              <w:jc w:val="right"/>
-              <w:pBdr>
-                <w:bottom w:val="none" w:sz="0" w:space="0" w:color="000000"/>
-                <w:top w:val="none" w:sz="0" w:space="0" w:color="000000"/>
-                <w:left w:val="none" w:sz="0" w:space="0" w:color="000000"/>
-                <w:right w:val="none" w:sz="0" w:space="0" w:color="000000"/>
-              </w:pBdr>
-              <w:spacing w:after="100" w:before="100" w:line="240"/>
-              <w:ind w:firstLine="0" w:left="100" w:right="100"/>
-            </w:pPr>
-            <w:r>
-              <w:rPr>
-                <w:rFonts w:ascii="Helvetica" w:hAnsi="Helvetica" w:eastAsia="Helvetica" w:cs="Helvetica"/>
-                <w:i w:val="false"/>
-                <w:b w:val="false"/>
-                <w:u w:val="none"/>
-                <w:sz w:val="22"/>
-                <w:szCs w:val="22"/>
-                <w:color w:val="000000"/>
-              </w:rPr>
-              <w:t xml:space="preserve">Estimate</w:t>
-            </w:r>
-          </w:p>
-        </w:tc>
-        <w:tc>
-          <w:tcPr>
-            <w:tcBorders>
-              <w:bottom w:val="single" w:sz="16" w:space="0" w:color="666666"/>
-              <w:top w:val="single" w:sz="16" w:space="0" w:color="666666"/>
-              <w:left w:val="none" w:sz="0" w:space="0" w:color="000000"/>
-              <w:right w:val="none" w:sz="0" w:space="0" w:color="000000"/>
-            </w:tcBorders>
-            <w:shd w:val="clear" w:color="auto" w:fill="FFFFFF"/>
-            <w:tcMar>
-              <w:top w:w="0" w:type="dxa"/>
-              <w:bottom w:w="0" w:type="dxa"/>
-              <w:left w:w="0" w:type="dxa"/>
-              <w:right w:w="0" w:type="dxa"/>
-            </w:tcMar>
-            <w:vAlign w:val="bottom"/>
-          </w:tcPr>
-          <w:p>
-            <w:pPr>
-              <w:pStyle w:val="Normal"/>
-              <w:jc w:val="right"/>
-              <w:pBdr>
-                <w:bottom w:val="none" w:sz="0" w:space="0" w:color="000000"/>
-                <w:top w:val="none" w:sz="0" w:space="0" w:color="000000"/>
-                <w:left w:val="none" w:sz="0" w:space="0" w:color="000000"/>
-                <w:right w:val="none" w:sz="0" w:space="0" w:color="000000"/>
-              </w:pBdr>
-              <w:spacing w:after="100" w:before="100" w:line="240"/>
-              <w:ind w:firstLine="0" w:left="100" w:right="100"/>
-            </w:pPr>
-            <w:r>
-              <w:rPr>
-                <w:rFonts w:ascii="Helvetica" w:hAnsi="Helvetica" w:eastAsia="Helvetica" w:cs="Helvetica"/>
-                <w:i w:val="false"/>
-                <w:b w:val="false"/>
-                <w:u w:val="none"/>
-                <w:sz w:val="22"/>
-                <w:szCs w:val="22"/>
-                <w:color w:val="000000"/>
-              </w:rPr>
-              <w:t xml:space="preserve">Std. Error</w:t>
-            </w:r>
-          </w:p>
-        </w:tc>
-        <w:tc>
-          <w:tcPr>
-            <w:tcBorders>
-              <w:bottom w:val="single" w:sz="16" w:space="0" w:color="666666"/>
-              <w:top w:val="single" w:sz="16" w:space="0" w:color="666666"/>
-              <w:left w:val="none" w:sz="0" w:space="0" w:color="000000"/>
-              <w:right w:val="none" w:sz="0" w:space="0" w:color="000000"/>
-            </w:tcBorders>
-            <w:shd w:val="clear" w:color="auto" w:fill="FFFFFF"/>
-            <w:tcMar>
-              <w:top w:w="0" w:type="dxa"/>
-              <w:bottom w:w="0" w:type="dxa"/>
-              <w:left w:w="0" w:type="dxa"/>
-              <w:right w:w="0" w:type="dxa"/>
-            </w:tcMar>
-            <w:vAlign w:val="bottom"/>
-          </w:tcPr>
-          <w:p>
-            <w:pPr>
-              <w:pStyle w:val="Normal"/>
-              <w:jc w:val="right"/>
-              <w:pBdr>
-                <w:bottom w:val="none" w:sz="0" w:space="0" w:color="000000"/>
-                <w:top w:val="none" w:sz="0" w:space="0" w:color="000000"/>
-                <w:left w:val="none" w:sz="0" w:space="0" w:color="000000"/>
-                <w:right w:val="none" w:sz="0" w:space="0" w:color="000000"/>
-              </w:pBdr>
-              <w:spacing w:after="100" w:before="100" w:line="240"/>
-              <w:ind w:firstLine="0" w:left="100" w:right="100"/>
-            </w:pPr>
-            <w:r>
-              <w:rPr>
-                <w:rFonts w:ascii="Helvetica" w:hAnsi="Helvetica" w:eastAsia="Helvetica" w:cs="Helvetica"/>
-                <w:i w:val="false"/>
-                <w:b w:val="false"/>
-                <w:u w:val="none"/>
-                <w:sz w:val="22"/>
-                <w:szCs w:val="22"/>
-                <w:color w:val="000000"/>
-              </w:rPr>
-              <w:t xml:space="preserve">z Statistic</w:t>
-            </w:r>
-          </w:p>
-        </w:tc>
-        <w:tc>
-          <w:tcPr>
-            <w:tcBorders>
-              <w:bottom w:val="single" w:sz="16" w:space="0" w:color="666666"/>
-              <w:top w:val="single" w:sz="16" w:space="0" w:color="666666"/>
-              <w:left w:val="none" w:sz="0" w:space="0" w:color="000000"/>
-              <w:right w:val="none" w:sz="0" w:space="0" w:color="000000"/>
-            </w:tcBorders>
-            <w:shd w:val="clear" w:color="auto" w:fill="FFFFFF"/>
-            <w:tcMar>
-              <w:top w:w="0" w:type="dxa"/>
-              <w:bottom w:w="0" w:type="dxa"/>
-              <w:left w:w="0" w:type="dxa"/>
-              <w:right w:w="0" w:type="dxa"/>
-            </w:tcMar>
-            <w:vAlign w:val="bottom"/>
-          </w:tcPr>
-          <w:p>
-            <w:pPr>
-              <w:pStyle w:val="Normal"/>
-              <w:jc w:val="right"/>
-              <w:pBdr>
-                <w:bottom w:val="none" w:sz="0" w:space="0" w:color="000000"/>
-                <w:top w:val="none" w:sz="0" w:space="0" w:color="000000"/>
-                <w:left w:val="none" w:sz="0" w:space="0" w:color="000000"/>
-                <w:right w:val="none" w:sz="0" w:space="0" w:color="000000"/>
-              </w:pBdr>
-              <w:spacing w:after="100" w:before="100" w:line="240"/>
-              <w:ind w:firstLine="0" w:left="100" w:right="100"/>
-            </w:pPr>
-            <w:r>
-              <w:rPr>
-                <w:rFonts w:ascii="Helvetica" w:hAnsi="Helvetica" w:eastAsia="Helvetica" w:cs="Helvetica"/>
-                <w:i w:val="false"/>
-                <w:b w:val="false"/>
-                <w:u w:val="none"/>
-                <w:sz w:val="22"/>
-                <w:szCs w:val="22"/>
-                <w:color w:val="000000"/>
-              </w:rPr>
-              <w:t xml:space="preserve">p Value</w:t>
-            </w:r>
-          </w:p>
-        </w:tc>
-      </w:tr>
-      <w:tr>
-        <w:trPr>
-          <w:trHeight w:val="616" w:hRule="auto"/>
-        </w:trPr>
-        body1
-        <w:tc>
-          <w:tcPr>
-            <w:tcBorders>
-              <w:bottom w:val="none" w:sz="0" w:space="0" w:color="000000"/>
-              <w:top w:val="single" w:sz="16" w:space="0" w:color="666666"/>
-              <w:left w:val="none" w:sz="0" w:space="0" w:color="000000"/>
-              <w:right w:val="none" w:sz="0" w:space="0" w:color="000000"/>
-            </w:tcBorders>
-            <w:shd w:val="clear" w:color="auto" w:fill="FFFFFF"/>
-            <w:tcMar>
-              <w:top w:w="0" w:type="dxa"/>
-              <w:bottom w:w="0" w:type="dxa"/>
-              <w:left w:w="0" w:type="dxa"/>
-              <w:right w:w="0" w:type="dxa"/>
-            </w:tcMar>
-            <w:vAlign w:val="center"/>
-          </w:tcPr>
-          <w:p>
-            <w:pPr>
-              <w:pStyle w:val="Normal"/>
-              <w:jc w:val="left"/>
-              <w:pBdr>
-                <w:bottom w:val="none" w:sz="0" w:space="0" w:color="000000"/>
-                <w:top w:val="none" w:sz="0" w:space="0" w:color="000000"/>
-                <w:left w:val="none" w:sz="0" w:space="0" w:color="000000"/>
-                <w:right w:val="none" w:sz="0" w:space="0" w:color="000000"/>
-              </w:pBdr>
-              <w:spacing w:after="100" w:before="100" w:line="240"/>
-              <w:ind w:firstLine="0" w:left="100" w:right="100"/>
-            </w:pPr>
-            <w:r>
-              <w:rPr>
-                <w:rFonts w:ascii="Helvetica" w:hAnsi="Helvetica" w:eastAsia="Helvetica" w:cs="Helvetica"/>
-                <w:i w:val="false"/>
-                <w:b w:val="false"/>
-                <w:u w:val="none"/>
-                <w:sz w:val="22"/>
-                <w:szCs w:val="22"/>
-                <w:color w:val="000000"/>
-              </w:rPr>
-              <w:t xml:space="preserve">X→M (a)</w:t>
-            </w:r>
-          </w:p>
-        </w:tc>
-        <w:tc>
-          <w:tcPr>
-            <w:tcBorders>
-              <w:bottom w:val="none" w:sz="0" w:space="0" w:color="000000"/>
-              <w:top w:val="single" w:sz="16" w:space="0" w:color="666666"/>
-              <w:left w:val="none" w:sz="0" w:space="0" w:color="000000"/>
-              <w:right w:val="none" w:sz="0" w:space="0" w:color="000000"/>
-            </w:tcBorders>
-            <w:shd w:val="clear" w:color="auto" w:fill="FFFFFF"/>
-            <w:tcMar>
-              <w:top w:w="0" w:type="dxa"/>
-              <w:bottom w:w="0" w:type="dxa"/>
-              <w:left w:w="0" w:type="dxa"/>
-              <w:right w:w="0" w:type="dxa"/>
-            </w:tcMar>
-            <w:vAlign w:val="center"/>
-          </w:tcPr>
-          <w:p>
-            <w:pPr>
-              <w:pStyle w:val="Normal"/>
-              <w:jc w:val="right"/>
-              <w:pBdr>
-                <w:bottom w:val="none" w:sz="0" w:space="0" w:color="000000"/>
-                <w:top w:val="none" w:sz="0" w:space="0" w:color="000000"/>
-                <w:left w:val="none" w:sz="0" w:space="0" w:color="000000"/>
-                <w:right w:val="none" w:sz="0" w:space="0" w:color="000000"/>
-              </w:pBdr>
-              <w:spacing w:after="100" w:before="100" w:line="240"/>
-              <w:ind w:firstLine="0" w:left="100" w:right="100"/>
-            </w:pPr>
-            <w:r>
-              <w:rPr>
-                <w:rFonts w:ascii="Helvetica" w:hAnsi="Helvetica" w:eastAsia="Helvetica" w:cs="Helvetica"/>
-                <w:i w:val="false"/>
-                <w:b w:val="false"/>
-                <w:u w:val="none"/>
-                <w:sz w:val="22"/>
-                <w:szCs w:val="22"/>
-                <w:color w:val="000000"/>
-              </w:rPr>
-              <w:t xml:space="preserve">0.321</w:t>
-            </w:r>
-          </w:p>
-        </w:tc>
-        <w:tc>
-          <w:tcPr>
-            <w:tcBorders>
-              <w:bottom w:val="none" w:sz="0" w:space="0" w:color="000000"/>
-              <w:top w:val="single" w:sz="16" w:space="0" w:color="666666"/>
-              <w:left w:val="none" w:sz="0" w:space="0" w:color="000000"/>
-              <w:right w:val="none" w:sz="0" w:space="0" w:color="000000"/>
-            </w:tcBorders>
-            <w:shd w:val="clear" w:color="auto" w:fill="FFFFFF"/>
-            <w:tcMar>
-              <w:top w:w="0" w:type="dxa"/>
-              <w:bottom w:w="0" w:type="dxa"/>
-              <w:left w:w="0" w:type="dxa"/>
-              <w:right w:w="0" w:type="dxa"/>
-            </w:tcMar>
-            <w:vAlign w:val="center"/>
-          </w:tcPr>
-          <w:p>
-            <w:pPr>
-              <w:pStyle w:val="Normal"/>
-              <w:jc w:val="right"/>
-              <w:pBdr>
-                <w:bottom w:val="none" w:sz="0" w:space="0" w:color="000000"/>
-                <w:top w:val="none" w:sz="0" w:space="0" w:color="000000"/>
-                <w:left w:val="none" w:sz="0" w:space="0" w:color="000000"/>
-                <w:right w:val="none" w:sz="0" w:space="0" w:color="000000"/>
-              </w:pBdr>
-              <w:spacing w:after="100" w:before="100" w:line="240"/>
-              <w:ind w:firstLine="0" w:left="100" w:right="100"/>
-            </w:pPr>
-            <w:r>
-              <w:rPr>
-                <w:rFonts w:ascii="Helvetica" w:hAnsi="Helvetica" w:eastAsia="Helvetica" w:cs="Helvetica"/>
-                <w:i w:val="false"/>
-                <w:b w:val="false"/>
-                <w:u w:val="none"/>
-                <w:sz w:val="22"/>
-                <w:szCs w:val="22"/>
-                <w:color w:val="000000"/>
-              </w:rPr>
-              <w:t xml:space="preserve">0.107</w:t>
-            </w:r>
-          </w:p>
-        </w:tc>
-        <w:tc>
-          <w:tcPr>
-            <w:tcBorders>
-              <w:bottom w:val="none" w:sz="0" w:space="0" w:color="000000"/>
-              <w:top w:val="single" w:sz="16" w:space="0" w:color="666666"/>
-              <w:left w:val="none" w:sz="0" w:space="0" w:color="000000"/>
-              <w:right w:val="none" w:sz="0" w:space="0" w:color="000000"/>
-            </w:tcBorders>
-            <w:shd w:val="clear" w:color="auto" w:fill="FFFFFF"/>
-            <w:tcMar>
-              <w:top w:w="0" w:type="dxa"/>
-              <w:bottom w:w="0" w:type="dxa"/>
-              <w:left w:w="0" w:type="dxa"/>
-              <w:right w:w="0" w:type="dxa"/>
-            </w:tcMar>
-            <w:vAlign w:val="center"/>
-          </w:tcPr>
-          <w:p>
-            <w:pPr>
-              <w:pStyle w:val="Normal"/>
-              <w:jc w:val="right"/>
-              <w:pBdr>
-                <w:bottom w:val="none" w:sz="0" w:space="0" w:color="000000"/>
-                <w:top w:val="none" w:sz="0" w:space="0" w:color="000000"/>
-                <w:left w:val="none" w:sz="0" w:space="0" w:color="000000"/>
-                <w:right w:val="none" w:sz="0" w:space="0" w:color="000000"/>
-              </w:pBdr>
-              <w:spacing w:after="100" w:before="100" w:line="240"/>
-              <w:ind w:firstLine="0" w:left="100" w:right="100"/>
-            </w:pPr>
-            <w:r>
-              <w:rPr>
-                <w:rFonts w:ascii="Helvetica" w:hAnsi="Helvetica" w:eastAsia="Helvetica" w:cs="Helvetica"/>
-                <w:i w:val="false"/>
-                <w:b w:val="false"/>
-                <w:u w:val="none"/>
-                <w:sz w:val="22"/>
-                <w:szCs w:val="22"/>
-                <w:color w:val="000000"/>
-              </w:rPr>
-              <w:t xml:space="preserve">2.996</w:t>
-            </w:r>
-          </w:p>
-        </w:tc>
-        <w:tc>
-          <w:tcPr>
-            <w:tcBorders>
-              <w:bottom w:val="none" w:sz="0" w:space="0" w:color="000000"/>
-              <w:top w:val="single" w:sz="16" w:space="0" w:color="666666"/>
-              <w:left w:val="none" w:sz="0" w:space="0" w:color="000000"/>
-              <w:right w:val="none" w:sz="0" w:space="0" w:color="000000"/>
-            </w:tcBorders>
-            <w:shd w:val="clear" w:color="auto" w:fill="FFFFFF"/>
-            <w:tcMar>
-              <w:top w:w="0" w:type="dxa"/>
-              <w:bottom w:w="0" w:type="dxa"/>
-              <w:left w:w="0" w:type="dxa"/>
-              <w:right w:w="0" w:type="dxa"/>
-            </w:tcMar>
-            <w:vAlign w:val="center"/>
-          </w:tcPr>
-          <w:p>
-            <w:pPr>
-              <w:pStyle w:val="Normal"/>
-              <w:jc w:val="right"/>
-              <w:pBdr>
-                <w:bottom w:val="none" w:sz="0" w:space="0" w:color="000000"/>
-                <w:top w:val="none" w:sz="0" w:space="0" w:color="000000"/>
-                <w:left w:val="none" w:sz="0" w:space="0" w:color="000000"/>
-                <w:right w:val="none" w:sz="0" w:space="0" w:color="000000"/>
-              </w:pBdr>
-              <w:spacing w:after="100" w:before="100" w:line="240"/>
-              <w:ind w:firstLine="0" w:left="100" w:right="100"/>
-            </w:pPr>
-            <w:r>
-              <w:rPr>
-                <w:rFonts w:ascii="Helvetica" w:hAnsi="Helvetica" w:eastAsia="Helvetica" w:cs="Helvetica"/>
-                <w:i w:val="false"/>
-                <w:b w:val="false"/>
-                <w:u w:val="none"/>
-                <w:sz w:val="22"/>
-                <w:szCs w:val="22"/>
-                <w:color w:val="000000"/>
-              </w:rPr>
-              <w:t xml:space="preserve">0.003</w:t>
-            </w:r>
-          </w:p>
-        </w:tc>
-      </w:tr>
-      <w:tr>
-        <w:trPr>
-          <w:trHeight w:val="616" w:hRule="auto"/>
         </w:trPr>
         body2
         <w:tc>
           <w:tcPr>
             <w:tcBorders>
-              <w:bottom w:val="none" w:sz="0" w:space="0" w:color="000000"/>
-              <w:top w:val="none" w:sz="0" w:space="0" w:color="000000"/>
+              <w:bottom w:val="single" w:sz="8" w:space="0" w:color="666666"/>
+              <w:top w:val="single" w:sz="8" w:space="0" w:color="666666"/>
               <w:left w:val="none" w:sz="0" w:space="0" w:color="000000"/>
               <w:right w:val="none" w:sz="0" w:space="0" w:color="000000"/>
             </w:tcBorders>
@@ -980,15 +513,15 @@
                 <w:szCs w:val="22"/>
                 <w:color w:val="000000"/>
               </w:rPr>
-              <w:t xml:space="preserve">M→Y (b)</w:t>
-            </w:r>
-          </w:p>
-        </w:tc>
-        <w:tc>
-          <w:tcPr>
-            <w:tcBorders>
-              <w:bottom w:val="none" w:sz="0" w:space="0" w:color="000000"/>
-              <w:top w:val="none" w:sz="0" w:space="0" w:color="000000"/>
+              <w:t xml:space="preserve">Direct Effect</w:t>
+            </w:r>
+          </w:p>
+        </w:tc>
+        <w:tc>
+          <w:tcPr>
+            <w:tcBorders>
+              <w:bottom w:val="single" w:sz="8" w:space="0" w:color="666666"/>
+              <w:top w:val="single" w:sz="8" w:space="0" w:color="666666"/>
               <w:left w:val="none" w:sz="0" w:space="0" w:color="000000"/>
               <w:right w:val="none" w:sz="0" w:space="0" w:color="000000"/>
             </w:tcBorders>
@@ -1024,15 +557,15 @@
                 <w:szCs w:val="22"/>
                 <w:color w:val="000000"/>
               </w:rPr>
-              <w:t xml:space="preserve">−0.337</w:t>
-            </w:r>
-          </w:p>
-        </w:tc>
-        <w:tc>
-          <w:tcPr>
-            <w:tcBorders>
-              <w:bottom w:val="none" w:sz="0" w:space="0" w:color="000000"/>
-              <w:top w:val="none" w:sz="0" w:space="0" w:color="000000"/>
+              <w:t xml:space="preserve">Estimate</w:t>
+            </w:r>
+          </w:p>
+        </w:tc>
+        <w:tc>
+          <w:tcPr>
+            <w:tcBorders>
+              <w:bottom w:val="single" w:sz="8" w:space="0" w:color="666666"/>
+              <w:top w:val="single" w:sz="8" w:space="0" w:color="666666"/>
               <w:left w:val="none" w:sz="0" w:space="0" w:color="000000"/>
               <w:right w:val="none" w:sz="0" w:space="0" w:color="000000"/>
             </w:tcBorders>
@@ -1068,15 +601,15 @@
                 <w:szCs w:val="22"/>
                 <w:color w:val="000000"/>
               </w:rPr>
-              <w:t xml:space="preserve">0.178</w:t>
-            </w:r>
-          </w:p>
-        </w:tc>
-        <w:tc>
-          <w:tcPr>
-            <w:tcBorders>
-              <w:bottom w:val="none" w:sz="0" w:space="0" w:color="000000"/>
-              <w:top w:val="none" w:sz="0" w:space="0" w:color="000000"/>
+              <w:t xml:space="preserve">Std. Error</w:t>
+            </w:r>
+          </w:p>
+        </w:tc>
+        <w:tc>
+          <w:tcPr>
+            <w:tcBorders>
+              <w:bottom w:val="single" w:sz="8" w:space="0" w:color="666666"/>
+              <w:top w:val="single" w:sz="8" w:space="0" w:color="666666"/>
               <w:left w:val="none" w:sz="0" w:space="0" w:color="000000"/>
               <w:right w:val="none" w:sz="0" w:space="0" w:color="000000"/>
             </w:tcBorders>
@@ -1112,15 +645,15 @@
                 <w:szCs w:val="22"/>
                 <w:color w:val="000000"/>
               </w:rPr>
-              <w:t xml:space="preserve">−1.896</w:t>
-            </w:r>
-          </w:p>
-        </w:tc>
-        <w:tc>
-          <w:tcPr>
-            <w:tcBorders>
-              <w:bottom w:val="none" w:sz="0" w:space="0" w:color="000000"/>
-              <w:top w:val="none" w:sz="0" w:space="0" w:color="000000"/>
+              <w:t xml:space="preserve">z Statistic</w:t>
+            </w:r>
+          </w:p>
+        </w:tc>
+        <w:tc>
+          <w:tcPr>
+            <w:tcBorders>
+              <w:bottom w:val="single" w:sz="8" w:space="0" w:color="666666"/>
+              <w:top w:val="single" w:sz="8" w:space="0" w:color="666666"/>
               <w:left w:val="none" w:sz="0" w:space="0" w:color="000000"/>
               <w:right w:val="none" w:sz="0" w:space="0" w:color="000000"/>
             </w:tcBorders>
@@ -1156,7 +689,7 @@
                 <w:szCs w:val="22"/>
                 <w:color w:val="000000"/>
               </w:rPr>
-              <w:t xml:space="preserve">0.058</w:t>
+              <w:t xml:space="preserve">p Value</w:t>
             </w:r>
           </w:p>
         </w:tc>
@@ -1169,8 +702,8 @@
         <w:tc>
           <w:tcPr>
             <w:tcBorders>
-              <w:bottom w:val="single" w:sz="16" w:space="0" w:color="666666"/>
-              <w:top w:val="none" w:sz="0" w:space="0" w:color="000000"/>
+              <w:bottom w:val="none" w:sz="0" w:space="0" w:color="000000"/>
+              <w:top w:val="single" w:sz="8" w:space="0" w:color="666666"/>
               <w:left w:val="none" w:sz="0" w:space="0" w:color="000000"/>
               <w:right w:val="none" w:sz="0" w:space="0" w:color="000000"/>
             </w:tcBorders>
@@ -1206,15 +739,15 @@
                 <w:szCs w:val="22"/>
                 <w:color w:val="000000"/>
               </w:rPr>
-              <w:t xml:space="preserve">X→Y (c)</w:t>
-            </w:r>
-          </w:p>
-        </w:tc>
-        <w:tc>
-          <w:tcPr>
-            <w:tcBorders>
-              <w:bottom w:val="single" w:sz="16" w:space="0" w:color="666666"/>
-              <w:top w:val="none" w:sz="0" w:space="0" w:color="000000"/>
+              <w:t xml:space="preserve">X-&gt;M (a)</w:t>
+            </w:r>
+          </w:p>
+        </w:tc>
+        <w:tc>
+          <w:tcPr>
+            <w:tcBorders>
+              <w:bottom w:val="none" w:sz="0" w:space="0" w:color="000000"/>
+              <w:top w:val="single" w:sz="8" w:space="0" w:color="666666"/>
               <w:left w:val="none" w:sz="0" w:space="0" w:color="000000"/>
               <w:right w:val="none" w:sz="0" w:space="0" w:color="000000"/>
             </w:tcBorders>
@@ -1250,15 +783,15 @@
                 <w:szCs w:val="22"/>
                 <w:color w:val="000000"/>
               </w:rPr>
-              <w:t xml:space="preserve">0.064</w:t>
-            </w:r>
-          </w:p>
-        </w:tc>
-        <w:tc>
-          <w:tcPr>
-            <w:tcBorders>
-              <w:bottom w:val="single" w:sz="16" w:space="0" w:color="666666"/>
-              <w:top w:val="none" w:sz="0" w:space="0" w:color="000000"/>
+              <w:t xml:space="preserve">0.321</w:t>
+            </w:r>
+          </w:p>
+        </w:tc>
+        <w:tc>
+          <w:tcPr>
+            <w:tcBorders>
+              <w:bottom w:val="none" w:sz="0" w:space="0" w:color="000000"/>
+              <w:top w:val="single" w:sz="8" w:space="0" w:color="666666"/>
               <w:left w:val="none" w:sz="0" w:space="0" w:color="000000"/>
               <w:right w:val="none" w:sz="0" w:space="0" w:color="000000"/>
             </w:tcBorders>
@@ -1294,15 +827,15 @@
                 <w:szCs w:val="22"/>
                 <w:color w:val="000000"/>
               </w:rPr>
-              <w:t xml:space="preserve">0.186</w:t>
-            </w:r>
-          </w:p>
-        </w:tc>
-        <w:tc>
-          <w:tcPr>
-            <w:tcBorders>
-              <w:bottom w:val="single" w:sz="16" w:space="0" w:color="666666"/>
-              <w:top w:val="none" w:sz="0" w:space="0" w:color="000000"/>
+              <w:t xml:space="preserve">0.107</w:t>
+            </w:r>
+          </w:p>
+        </w:tc>
+        <w:tc>
+          <w:tcPr>
+            <w:tcBorders>
+              <w:bottom w:val="none" w:sz="0" w:space="0" w:color="000000"/>
+              <w:top w:val="single" w:sz="8" w:space="0" w:color="666666"/>
               <w:left w:val="none" w:sz="0" w:space="0" w:color="000000"/>
               <w:right w:val="none" w:sz="0" w:space="0" w:color="000000"/>
             </w:tcBorders>
@@ -1338,15 +871,15 @@
                 <w:szCs w:val="22"/>
                 <w:color w:val="000000"/>
               </w:rPr>
-              <w:t xml:space="preserve">0.344</w:t>
-            </w:r>
-          </w:p>
-        </w:tc>
-        <w:tc>
-          <w:tcPr>
-            <w:tcBorders>
-              <w:bottom w:val="single" w:sz="16" w:space="0" w:color="666666"/>
-              <w:top w:val="none" w:sz="0" w:space="0" w:color="000000"/>
+              <w:t xml:space="preserve">2.996</w:t>
+            </w:r>
+          </w:p>
+        </w:tc>
+        <w:tc>
+          <w:tcPr>
+            <w:tcBorders>
+              <w:bottom w:val="none" w:sz="0" w:space="0" w:color="000000"/>
+              <w:top w:val="single" w:sz="8" w:space="0" w:color="666666"/>
               <w:left w:val="none" w:sz="0" w:space="0" w:color="000000"/>
               <w:right w:val="none" w:sz="0" w:space="0" w:color="000000"/>
             </w:tcBorders>
@@ -1382,158 +915,7 @@
                 <w:szCs w:val="22"/>
                 <w:color w:val="000000"/>
               </w:rPr>
-              <w:t xml:space="preserve">0.731</w:t>
-            </w:r>
-          </w:p>
-        </w:tc>
-      </w:tr>
-    </w:tbl>
-    <w:tbl xmlns:a="http://schemas.openxmlformats.org/drawingml/2006/main" xmlns:pic="http://schemas.openxmlformats.org/drawingml/2006/picture">
-      <w:tblPr>
-        <w:tblLayout w:type="fixed"/>
-        <w:jc w:val="center"/>
-        <w:tblLook w:firstRow="1" w:lastRow="0" w:firstColumn="0" w:lastColumn="0" w:noHBand="0" w:noVBand="1"/>
-      </w:tblPr>
-      <w:tblGrid>
-        <w:gridCol w:w="1756"/>
-        <w:gridCol w:w="1266"/>
-        <w:gridCol w:w="2808"/>
-      </w:tblGrid>
-      <w:tr>
-        <w:trPr>
-          <w:trHeight w:val="577" w:hRule="auto"/>
-          <w:tblHeader/>
-        </w:trPr>
-        header1
-        <w:tc>
-          <w:tcPr>
-            <w:tcBorders>
-              <w:bottom w:val="single" w:sz="16" w:space="0" w:color="666666"/>
-              <w:top w:val="single" w:sz="16" w:space="0" w:color="666666"/>
-              <w:left w:val="none" w:sz="0" w:space="0" w:color="000000"/>
-              <w:right w:val="none" w:sz="0" w:space="0" w:color="000000"/>
-            </w:tcBorders>
-            <w:shd w:val="clear" w:color="auto" w:fill="FFFFFF"/>
-            <w:tcMar>
-              <w:top w:w="0" w:type="dxa"/>
-              <w:bottom w:w="0" w:type="dxa"/>
-              <w:left w:w="0" w:type="dxa"/>
-              <w:right w:w="0" w:type="dxa"/>
-            </w:tcMar>
-            <w:vAlign w:val="bottom"/>
-          </w:tcPr>
-          <w:p>
-            <w:pPr>
-              <w:pStyle w:val="Normal"/>
-              <w:jc w:val="left"/>
-              <w:pBdr>
-                <w:bottom w:val="none" w:sz="0" w:space="0" w:color="000000"/>
-                <w:top w:val="none" w:sz="0" w:space="0" w:color="000000"/>
-                <w:left w:val="none" w:sz="0" w:space="0" w:color="000000"/>
-                <w:right w:val="none" w:sz="0" w:space="0" w:color="000000"/>
-              </w:pBdr>
-              <w:spacing w:after="100" w:before="100" w:line="240"/>
-              <w:ind w:firstLine="0" w:left="100" w:right="100"/>
-            </w:pPr>
-            <w:r>
-              <w:rPr>
-                <w:rFonts w:ascii="Helvetica" w:hAnsi="Helvetica" w:eastAsia="Helvetica" w:cs="Helvetica"/>
-                <w:i w:val="false"/>
-                <w:b w:val="false"/>
-                <w:u w:val="none"/>
-                <w:sz w:val="22"/>
-                <w:szCs w:val="22"/>
-                <w:color w:val="000000"/>
-              </w:rPr>
-              <w:t xml:space="preserve">Indirect Effect</w:t>
-            </w:r>
-          </w:p>
-        </w:tc>
-        <w:tc>
-          <w:tcPr>
-            <w:tcBorders>
-              <w:bottom w:val="single" w:sz="16" w:space="0" w:color="666666"/>
-              <w:top w:val="single" w:sz="16" w:space="0" w:color="666666"/>
-              <w:left w:val="none" w:sz="0" w:space="0" w:color="000000"/>
-              <w:right w:val="none" w:sz="0" w:space="0" w:color="000000"/>
-            </w:tcBorders>
-            <w:shd w:val="clear" w:color="auto" w:fill="FFFFFF"/>
-            <w:tcMar>
-              <w:top w:w="0" w:type="dxa"/>
-              <w:bottom w:w="0" w:type="dxa"/>
-              <w:left w:w="0" w:type="dxa"/>
-              <w:right w:w="0" w:type="dxa"/>
-            </w:tcMar>
-            <w:vAlign w:val="bottom"/>
-          </w:tcPr>
-          <w:p>
-            <w:pPr>
-              <w:pStyle w:val="Normal"/>
-              <w:jc w:val="right"/>
-              <w:pBdr>
-                <w:bottom w:val="none" w:sz="0" w:space="0" w:color="000000"/>
-                <w:top w:val="none" w:sz="0" w:space="0" w:color="000000"/>
-                <w:left w:val="none" w:sz="0" w:space="0" w:color="000000"/>
-                <w:right w:val="none" w:sz="0" w:space="0" w:color="000000"/>
-              </w:pBdr>
-              <w:spacing w:after="100" w:before="100" w:line="240"/>
-              <w:ind w:firstLine="0" w:left="100" w:right="100"/>
-            </w:pPr>
-            <w:r>
-              <w:rPr>
-                <w:rFonts w:ascii="Helvetica" w:hAnsi="Helvetica" w:eastAsia="Helvetica" w:cs="Helvetica"/>
-                <w:i w:val="false"/>
-                <w:b w:val="false"/>
-                <w:u w:val="none"/>
-                <w:sz w:val="22"/>
-                <w:szCs w:val="22"/>
-                <w:color w:val="000000"/>
-              </w:rPr>
-              <w:t xml:space="preserve">Estimate</w:t>
-            </w:r>
-          </w:p>
-        </w:tc>
-        <w:tc>
-          <w:tcPr>
-            <w:tcBorders>
-              <w:bottom w:val="single" w:sz="16" w:space="0" w:color="666666"/>
-              <w:top w:val="single" w:sz="16" w:space="0" w:color="666666"/>
-              <w:left w:val="none" w:sz="0" w:space="0" w:color="000000"/>
-              <w:right w:val="none" w:sz="0" w:space="0" w:color="000000"/>
-            </w:tcBorders>
-            <w:shd w:val="clear" w:color="auto" w:fill="FFFFFF"/>
-            <w:tcMar>
-              <w:top w:w="0" w:type="dxa"/>
-              <w:bottom w:w="0" w:type="dxa"/>
-              <w:left w:w="0" w:type="dxa"/>
-              <w:right w:w="0" w:type="dxa"/>
-            </w:tcMar>
-            <w:vAlign w:val="bottom"/>
-          </w:tcPr>
-          <w:p>
-            <w:pPr>
-              <w:pStyle w:val="Normal"/>
-              <w:jc w:val="center"/>
-              <w:pBdr>
-                <w:bottom w:val="none" w:sz="0" w:space="0" w:color="000000"/>
-                <w:top w:val="none" w:sz="0" w:space="0" w:color="000000"/>
-                <w:left w:val="none" w:sz="0" w:space="0" w:color="000000"/>
-                <w:right w:val="none" w:sz="0" w:space="0" w:color="000000"/>
-              </w:pBdr>
-              <w:spacing w:after="100" w:before="100" w:line="240"/>
-              <w:ind w:firstLine="0" w:left="100" w:right="100"/>
-            </w:pPr>
-            <w:r>
-              <w:rPr>
-                <w:rFonts w:ascii="Helvetica" w:hAnsi="Helvetica" w:eastAsia="Helvetica" w:cs="Helvetica"/>
-                <w:i w:val="false"/>
-                <w:b w:val="false"/>
-                <w:u w:val="none"/>
-                <w:sz w:val="22"/>
-                <w:szCs w:val="22"/>
-                <w:color w:val="000000"/>
-              </w:rPr>
-              <w:t xml:space="preserve">95% Confidence Interval</w:t>
+              <w:t xml:space="preserve">0.003</w:t>
             </w:r>
           </w:p>
         </w:tc>
@@ -1542,12 +924,603 @@
         <w:trPr>
           <w:trHeight w:val="616" w:hRule="auto"/>
         </w:trPr>
-        body1
+        body4
+        <w:tc>
+          <w:tcPr>
+            <w:tcBorders>
+              <w:bottom w:val="none" w:sz="0" w:space="0" w:color="000000"/>
+              <w:top w:val="none" w:sz="0" w:space="0" w:color="000000"/>
+              <w:left w:val="none" w:sz="0" w:space="0" w:color="000000"/>
+              <w:right w:val="none" w:sz="0" w:space="0" w:color="000000"/>
+            </w:tcBorders>
+            <w:shd w:val="clear" w:color="auto" w:fill="FFFFFF"/>
+            <w:tcMar>
+              <w:top w:w="0" w:type="dxa"/>
+              <w:bottom w:w="0" w:type="dxa"/>
+              <w:left w:w="0" w:type="dxa"/>
+              <w:right w:w="0" w:type="dxa"/>
+            </w:tcMar>
+            <w:vAlign w:val="center"/>
+          </w:tcPr>
+          <w:p>
+            <w:pPr>
+              <w:pStyle w:val="Normal"/>
+              <w:jc w:val="left"/>
+              <w:pBdr>
+                <w:bottom w:val="none" w:sz="0" w:space="0" w:color="000000"/>
+                <w:top w:val="none" w:sz="0" w:space="0" w:color="000000"/>
+                <w:left w:val="none" w:sz="0" w:space="0" w:color="000000"/>
+                <w:right w:val="none" w:sz="0" w:space="0" w:color="000000"/>
+              </w:pBdr>
+              <w:spacing w:after="100" w:before="100" w:line="240"/>
+              <w:ind w:firstLine="0" w:left="100" w:right="100"/>
+            </w:pPr>
+            <w:r>
+              <w:rPr>
+                <w:rFonts w:ascii="Helvetica" w:hAnsi="Helvetica" w:eastAsia="Helvetica" w:cs="Helvetica"/>
+                <w:i w:val="false"/>
+                <w:b w:val="false"/>
+                <w:u w:val="none"/>
+                <w:sz w:val="22"/>
+                <w:szCs w:val="22"/>
+                <w:color w:val="000000"/>
+              </w:rPr>
+              <w:t xml:space="preserve">M-&gt;Y (b)</w:t>
+            </w:r>
+          </w:p>
+        </w:tc>
+        <w:tc>
+          <w:tcPr>
+            <w:tcBorders>
+              <w:bottom w:val="none" w:sz="0" w:space="0" w:color="000000"/>
+              <w:top w:val="none" w:sz="0" w:space="0" w:color="000000"/>
+              <w:left w:val="none" w:sz="0" w:space="0" w:color="000000"/>
+              <w:right w:val="none" w:sz="0" w:space="0" w:color="000000"/>
+            </w:tcBorders>
+            <w:shd w:val="clear" w:color="auto" w:fill="FFFFFF"/>
+            <w:tcMar>
+              <w:top w:w="0" w:type="dxa"/>
+              <w:bottom w:w="0" w:type="dxa"/>
+              <w:left w:w="0" w:type="dxa"/>
+              <w:right w:w="0" w:type="dxa"/>
+            </w:tcMar>
+            <w:vAlign w:val="center"/>
+          </w:tcPr>
+          <w:p>
+            <w:pPr>
+              <w:pStyle w:val="Normal"/>
+              <w:jc w:val="right"/>
+              <w:pBdr>
+                <w:bottom w:val="none" w:sz="0" w:space="0" w:color="000000"/>
+                <w:top w:val="none" w:sz="0" w:space="0" w:color="000000"/>
+                <w:left w:val="none" w:sz="0" w:space="0" w:color="000000"/>
+                <w:right w:val="none" w:sz="0" w:space="0" w:color="000000"/>
+              </w:pBdr>
+              <w:spacing w:after="100" w:before="100" w:line="240"/>
+              <w:ind w:firstLine="0" w:left="100" w:right="100"/>
+            </w:pPr>
+            <w:r>
+              <w:rPr>
+                <w:rFonts w:ascii="Helvetica" w:hAnsi="Helvetica" w:eastAsia="Helvetica" w:cs="Helvetica"/>
+                <w:i w:val="false"/>
+                <w:b w:val="false"/>
+                <w:u w:val="none"/>
+                <w:sz w:val="22"/>
+                <w:szCs w:val="22"/>
+                <w:color w:val="000000"/>
+              </w:rPr>
+              <w:t xml:space="preserve">-0.337</w:t>
+            </w:r>
+          </w:p>
+        </w:tc>
+        <w:tc>
+          <w:tcPr>
+            <w:tcBorders>
+              <w:bottom w:val="none" w:sz="0" w:space="0" w:color="000000"/>
+              <w:top w:val="none" w:sz="0" w:space="0" w:color="000000"/>
+              <w:left w:val="none" w:sz="0" w:space="0" w:color="000000"/>
+              <w:right w:val="none" w:sz="0" w:space="0" w:color="000000"/>
+            </w:tcBorders>
+            <w:shd w:val="clear" w:color="auto" w:fill="FFFFFF"/>
+            <w:tcMar>
+              <w:top w:w="0" w:type="dxa"/>
+              <w:bottom w:w="0" w:type="dxa"/>
+              <w:left w:w="0" w:type="dxa"/>
+              <w:right w:w="0" w:type="dxa"/>
+            </w:tcMar>
+            <w:vAlign w:val="center"/>
+          </w:tcPr>
+          <w:p>
+            <w:pPr>
+              <w:pStyle w:val="Normal"/>
+              <w:jc w:val="right"/>
+              <w:pBdr>
+                <w:bottom w:val="none" w:sz="0" w:space="0" w:color="000000"/>
+                <w:top w:val="none" w:sz="0" w:space="0" w:color="000000"/>
+                <w:left w:val="none" w:sz="0" w:space="0" w:color="000000"/>
+                <w:right w:val="none" w:sz="0" w:space="0" w:color="000000"/>
+              </w:pBdr>
+              <w:spacing w:after="100" w:before="100" w:line="240"/>
+              <w:ind w:firstLine="0" w:left="100" w:right="100"/>
+            </w:pPr>
+            <w:r>
+              <w:rPr>
+                <w:rFonts w:ascii="Helvetica" w:hAnsi="Helvetica" w:eastAsia="Helvetica" w:cs="Helvetica"/>
+                <w:i w:val="false"/>
+                <w:b w:val="false"/>
+                <w:u w:val="none"/>
+                <w:sz w:val="22"/>
+                <w:szCs w:val="22"/>
+                <w:color w:val="000000"/>
+              </w:rPr>
+              <w:t xml:space="preserve">0.178</w:t>
+            </w:r>
+          </w:p>
+        </w:tc>
+        <w:tc>
+          <w:tcPr>
+            <w:tcBorders>
+              <w:bottom w:val="none" w:sz="0" w:space="0" w:color="000000"/>
+              <w:top w:val="none" w:sz="0" w:space="0" w:color="000000"/>
+              <w:left w:val="none" w:sz="0" w:space="0" w:color="000000"/>
+              <w:right w:val="none" w:sz="0" w:space="0" w:color="000000"/>
+            </w:tcBorders>
+            <w:shd w:val="clear" w:color="auto" w:fill="FFFFFF"/>
+            <w:tcMar>
+              <w:top w:w="0" w:type="dxa"/>
+              <w:bottom w:w="0" w:type="dxa"/>
+              <w:left w:w="0" w:type="dxa"/>
+              <w:right w:w="0" w:type="dxa"/>
+            </w:tcMar>
+            <w:vAlign w:val="center"/>
+          </w:tcPr>
+          <w:p>
+            <w:pPr>
+              <w:pStyle w:val="Normal"/>
+              <w:jc w:val="right"/>
+              <w:pBdr>
+                <w:bottom w:val="none" w:sz="0" w:space="0" w:color="000000"/>
+                <w:top w:val="none" w:sz="0" w:space="0" w:color="000000"/>
+                <w:left w:val="none" w:sz="0" w:space="0" w:color="000000"/>
+                <w:right w:val="none" w:sz="0" w:space="0" w:color="000000"/>
+              </w:pBdr>
+              <w:spacing w:after="100" w:before="100" w:line="240"/>
+              <w:ind w:firstLine="0" w:left="100" w:right="100"/>
+            </w:pPr>
+            <w:r>
+              <w:rPr>
+                <w:rFonts w:ascii="Helvetica" w:hAnsi="Helvetica" w:eastAsia="Helvetica" w:cs="Helvetica"/>
+                <w:i w:val="false"/>
+                <w:b w:val="false"/>
+                <w:u w:val="none"/>
+                <w:sz w:val="22"/>
+                <w:szCs w:val="22"/>
+                <w:color w:val="000000"/>
+              </w:rPr>
+              <w:t xml:space="preserve">-1.896</w:t>
+            </w:r>
+          </w:p>
+        </w:tc>
+        <w:tc>
+          <w:tcPr>
+            <w:tcBorders>
+              <w:bottom w:val="none" w:sz="0" w:space="0" w:color="000000"/>
+              <w:top w:val="none" w:sz="0" w:space="0" w:color="000000"/>
+              <w:left w:val="none" w:sz="0" w:space="0" w:color="000000"/>
+              <w:right w:val="none" w:sz="0" w:space="0" w:color="000000"/>
+            </w:tcBorders>
+            <w:shd w:val="clear" w:color="auto" w:fill="FFFFFF"/>
+            <w:tcMar>
+              <w:top w:w="0" w:type="dxa"/>
+              <w:bottom w:w="0" w:type="dxa"/>
+              <w:left w:w="0" w:type="dxa"/>
+              <w:right w:w="0" w:type="dxa"/>
+            </w:tcMar>
+            <w:vAlign w:val="center"/>
+          </w:tcPr>
+          <w:p>
+            <w:pPr>
+              <w:pStyle w:val="Normal"/>
+              <w:jc w:val="right"/>
+              <w:pBdr>
+                <w:bottom w:val="none" w:sz="0" w:space="0" w:color="000000"/>
+                <w:top w:val="none" w:sz="0" w:space="0" w:color="000000"/>
+                <w:left w:val="none" w:sz="0" w:space="0" w:color="000000"/>
+                <w:right w:val="none" w:sz="0" w:space="0" w:color="000000"/>
+              </w:pBdr>
+              <w:spacing w:after="100" w:before="100" w:line="240"/>
+              <w:ind w:firstLine="0" w:left="100" w:right="100"/>
+            </w:pPr>
+            <w:r>
+              <w:rPr>
+                <w:rFonts w:ascii="Helvetica" w:hAnsi="Helvetica" w:eastAsia="Helvetica" w:cs="Helvetica"/>
+                <w:i w:val="false"/>
+                <w:b w:val="false"/>
+                <w:u w:val="none"/>
+                <w:sz w:val="22"/>
+                <w:szCs w:val="22"/>
+                <w:color w:val="000000"/>
+              </w:rPr>
+              <w:t xml:space="preserve">0.058</w:t>
+            </w:r>
+          </w:p>
+        </w:tc>
+      </w:tr>
+      <w:tr>
+        <w:trPr>
+          <w:trHeight w:val="616" w:hRule="auto"/>
+        </w:trPr>
+        body5
+        <w:tc>
+          <w:tcPr>
+            <w:tcBorders>
+              <w:bottom w:val="single" w:sz="8" w:space="0" w:color="666666"/>
+              <w:top w:val="none" w:sz="0" w:space="0" w:color="000000"/>
+              <w:left w:val="none" w:sz="0" w:space="0" w:color="000000"/>
+              <w:right w:val="none" w:sz="0" w:space="0" w:color="000000"/>
+            </w:tcBorders>
+            <w:shd w:val="clear" w:color="auto" w:fill="FFFFFF"/>
+            <w:tcMar>
+              <w:top w:w="0" w:type="dxa"/>
+              <w:bottom w:w="0" w:type="dxa"/>
+              <w:left w:w="0" w:type="dxa"/>
+              <w:right w:w="0" w:type="dxa"/>
+            </w:tcMar>
+            <w:vAlign w:val="center"/>
+          </w:tcPr>
+          <w:p>
+            <w:pPr>
+              <w:pStyle w:val="Normal"/>
+              <w:jc w:val="left"/>
+              <w:pBdr>
+                <w:bottom w:val="none" w:sz="0" w:space="0" w:color="000000"/>
+                <w:top w:val="none" w:sz="0" w:space="0" w:color="000000"/>
+                <w:left w:val="none" w:sz="0" w:space="0" w:color="000000"/>
+                <w:right w:val="none" w:sz="0" w:space="0" w:color="000000"/>
+              </w:pBdr>
+              <w:spacing w:after="100" w:before="100" w:line="240"/>
+              <w:ind w:firstLine="0" w:left="100" w:right="100"/>
+            </w:pPr>
+            <w:r>
+              <w:rPr>
+                <w:rFonts w:ascii="Helvetica" w:hAnsi="Helvetica" w:eastAsia="Helvetica" w:cs="Helvetica"/>
+                <w:i w:val="false"/>
+                <w:b w:val="false"/>
+                <w:u w:val="none"/>
+                <w:sz w:val="22"/>
+                <w:szCs w:val="22"/>
+                <w:color w:val="000000"/>
+              </w:rPr>
+              <w:t xml:space="preserve">X-&gt;Y (c)</w:t>
+            </w:r>
+          </w:p>
+        </w:tc>
+        <w:tc>
+          <w:tcPr>
+            <w:tcBorders>
+              <w:bottom w:val="single" w:sz="8" w:space="0" w:color="666666"/>
+              <w:top w:val="none" w:sz="0" w:space="0" w:color="000000"/>
+              <w:left w:val="none" w:sz="0" w:space="0" w:color="000000"/>
+              <w:right w:val="none" w:sz="0" w:space="0" w:color="000000"/>
+            </w:tcBorders>
+            <w:shd w:val="clear" w:color="auto" w:fill="FFFFFF"/>
+            <w:tcMar>
+              <w:top w:w="0" w:type="dxa"/>
+              <w:bottom w:w="0" w:type="dxa"/>
+              <w:left w:w="0" w:type="dxa"/>
+              <w:right w:w="0" w:type="dxa"/>
+            </w:tcMar>
+            <w:vAlign w:val="center"/>
+          </w:tcPr>
+          <w:p>
+            <w:pPr>
+              <w:pStyle w:val="Normal"/>
+              <w:jc w:val="right"/>
+              <w:pBdr>
+                <w:bottom w:val="none" w:sz="0" w:space="0" w:color="000000"/>
+                <w:top w:val="none" w:sz="0" w:space="0" w:color="000000"/>
+                <w:left w:val="none" w:sz="0" w:space="0" w:color="000000"/>
+                <w:right w:val="none" w:sz="0" w:space="0" w:color="000000"/>
+              </w:pBdr>
+              <w:spacing w:after="100" w:before="100" w:line="240"/>
+              <w:ind w:firstLine="0" w:left="100" w:right="100"/>
+            </w:pPr>
+            <w:r>
+              <w:rPr>
+                <w:rFonts w:ascii="Helvetica" w:hAnsi="Helvetica" w:eastAsia="Helvetica" w:cs="Helvetica"/>
+                <w:i w:val="false"/>
+                <w:b w:val="false"/>
+                <w:u w:val="none"/>
+                <w:sz w:val="22"/>
+                <w:szCs w:val="22"/>
+                <w:color w:val="000000"/>
+              </w:rPr>
+              <w:t xml:space="preserve">0.064</w:t>
+            </w:r>
+          </w:p>
+        </w:tc>
+        <w:tc>
+          <w:tcPr>
+            <w:tcBorders>
+              <w:bottom w:val="single" w:sz="8" w:space="0" w:color="666666"/>
+              <w:top w:val="none" w:sz="0" w:space="0" w:color="000000"/>
+              <w:left w:val="none" w:sz="0" w:space="0" w:color="000000"/>
+              <w:right w:val="none" w:sz="0" w:space="0" w:color="000000"/>
+            </w:tcBorders>
+            <w:shd w:val="clear" w:color="auto" w:fill="FFFFFF"/>
+            <w:tcMar>
+              <w:top w:w="0" w:type="dxa"/>
+              <w:bottom w:w="0" w:type="dxa"/>
+              <w:left w:w="0" w:type="dxa"/>
+              <w:right w:w="0" w:type="dxa"/>
+            </w:tcMar>
+            <w:vAlign w:val="center"/>
+          </w:tcPr>
+          <w:p>
+            <w:pPr>
+              <w:pStyle w:val="Normal"/>
+              <w:jc w:val="right"/>
+              <w:pBdr>
+                <w:bottom w:val="none" w:sz="0" w:space="0" w:color="000000"/>
+                <w:top w:val="none" w:sz="0" w:space="0" w:color="000000"/>
+                <w:left w:val="none" w:sz="0" w:space="0" w:color="000000"/>
+                <w:right w:val="none" w:sz="0" w:space="0" w:color="000000"/>
+              </w:pBdr>
+              <w:spacing w:after="100" w:before="100" w:line="240"/>
+              <w:ind w:firstLine="0" w:left="100" w:right="100"/>
+            </w:pPr>
+            <w:r>
+              <w:rPr>
+                <w:rFonts w:ascii="Helvetica" w:hAnsi="Helvetica" w:eastAsia="Helvetica" w:cs="Helvetica"/>
+                <w:i w:val="false"/>
+                <w:b w:val="false"/>
+                <w:u w:val="none"/>
+                <w:sz w:val="22"/>
+                <w:szCs w:val="22"/>
+                <w:color w:val="000000"/>
+              </w:rPr>
+              <w:t xml:space="preserve">0.186</w:t>
+            </w:r>
+          </w:p>
+        </w:tc>
+        <w:tc>
+          <w:tcPr>
+            <w:tcBorders>
+              <w:bottom w:val="single" w:sz="8" w:space="0" w:color="666666"/>
+              <w:top w:val="none" w:sz="0" w:space="0" w:color="000000"/>
+              <w:left w:val="none" w:sz="0" w:space="0" w:color="000000"/>
+              <w:right w:val="none" w:sz="0" w:space="0" w:color="000000"/>
+            </w:tcBorders>
+            <w:shd w:val="clear" w:color="auto" w:fill="FFFFFF"/>
+            <w:tcMar>
+              <w:top w:w="0" w:type="dxa"/>
+              <w:bottom w:w="0" w:type="dxa"/>
+              <w:left w:w="0" w:type="dxa"/>
+              <w:right w:w="0" w:type="dxa"/>
+            </w:tcMar>
+            <w:vAlign w:val="center"/>
+          </w:tcPr>
+          <w:p>
+            <w:pPr>
+              <w:pStyle w:val="Normal"/>
+              <w:jc w:val="right"/>
+              <w:pBdr>
+                <w:bottom w:val="none" w:sz="0" w:space="0" w:color="000000"/>
+                <w:top w:val="none" w:sz="0" w:space="0" w:color="000000"/>
+                <w:left w:val="none" w:sz="0" w:space="0" w:color="000000"/>
+                <w:right w:val="none" w:sz="0" w:space="0" w:color="000000"/>
+              </w:pBdr>
+              <w:spacing w:after="100" w:before="100" w:line="240"/>
+              <w:ind w:firstLine="0" w:left="100" w:right="100"/>
+            </w:pPr>
+            <w:r>
+              <w:rPr>
+                <w:rFonts w:ascii="Helvetica" w:hAnsi="Helvetica" w:eastAsia="Helvetica" w:cs="Helvetica"/>
+                <w:i w:val="false"/>
+                <w:b w:val="false"/>
+                <w:u w:val="none"/>
+                <w:sz w:val="22"/>
+                <w:szCs w:val="22"/>
+                <w:color w:val="000000"/>
+              </w:rPr>
+              <w:t xml:space="preserve">0.344</w:t>
+            </w:r>
+          </w:p>
+        </w:tc>
+        <w:tc>
+          <w:tcPr>
+            <w:tcBorders>
+              <w:bottom w:val="single" w:sz="8" w:space="0" w:color="666666"/>
+              <w:top w:val="none" w:sz="0" w:space="0" w:color="000000"/>
+              <w:left w:val="none" w:sz="0" w:space="0" w:color="000000"/>
+              <w:right w:val="none" w:sz="0" w:space="0" w:color="000000"/>
+            </w:tcBorders>
+            <w:shd w:val="clear" w:color="auto" w:fill="FFFFFF"/>
+            <w:tcMar>
+              <w:top w:w="0" w:type="dxa"/>
+              <w:bottom w:w="0" w:type="dxa"/>
+              <w:left w:w="0" w:type="dxa"/>
+              <w:right w:w="0" w:type="dxa"/>
+            </w:tcMar>
+            <w:vAlign w:val="center"/>
+          </w:tcPr>
+          <w:p>
+            <w:pPr>
+              <w:pStyle w:val="Normal"/>
+              <w:jc w:val="right"/>
+              <w:pBdr>
+                <w:bottom w:val="none" w:sz="0" w:space="0" w:color="000000"/>
+                <w:top w:val="none" w:sz="0" w:space="0" w:color="000000"/>
+                <w:left w:val="none" w:sz="0" w:space="0" w:color="000000"/>
+                <w:right w:val="none" w:sz="0" w:space="0" w:color="000000"/>
+              </w:pBdr>
+              <w:spacing w:after="100" w:before="100" w:line="240"/>
+              <w:ind w:firstLine="0" w:left="100" w:right="100"/>
+            </w:pPr>
+            <w:r>
+              <w:rPr>
+                <w:rFonts w:ascii="Helvetica" w:hAnsi="Helvetica" w:eastAsia="Helvetica" w:cs="Helvetica"/>
+                <w:i w:val="false"/>
+                <w:b w:val="false"/>
+                <w:u w:val="none"/>
+                <w:sz w:val="22"/>
+                <w:szCs w:val="22"/>
+                <w:color w:val="000000"/>
+              </w:rPr>
+              <w:t xml:space="preserve">0.731</w:t>
+            </w:r>
+          </w:p>
+        </w:tc>
+      </w:tr>
+      <w:tr>
+        <w:trPr>
+          <w:trHeight w:val="577" w:hRule="auto"/>
+        </w:trPr>
+        body6
+        <w:tc>
+          <w:tcPr>
+            <w:tcBorders>
+              <w:bottom w:val="single" w:sz="8" w:space="0" w:color="666666"/>
+              <w:top w:val="single" w:sz="8" w:space="0" w:color="666666"/>
+              <w:left w:val="none" w:sz="0" w:space="0" w:color="000000"/>
+              <w:right w:val="none" w:sz="0" w:space="0" w:color="000000"/>
+            </w:tcBorders>
+            <w:shd w:val="clear" w:color="auto" w:fill="FFFFFF"/>
+            <w:tcMar>
+              <w:top w:w="0" w:type="dxa"/>
+              <w:bottom w:w="0" w:type="dxa"/>
+              <w:left w:w="0" w:type="dxa"/>
+              <w:right w:w="0" w:type="dxa"/>
+            </w:tcMar>
+            <w:vAlign w:val="center"/>
+          </w:tcPr>
+          <w:p>
+            <w:pPr>
+              <w:pStyle w:val="Normal"/>
+              <w:jc w:val="left"/>
+              <w:pBdr>
+                <w:bottom w:val="none" w:sz="0" w:space="0" w:color="000000"/>
+                <w:top w:val="none" w:sz="0" w:space="0" w:color="000000"/>
+                <w:left w:val="none" w:sz="0" w:space="0" w:color="000000"/>
+                <w:right w:val="none" w:sz="0" w:space="0" w:color="000000"/>
+              </w:pBdr>
+              <w:spacing w:after="100" w:before="100" w:line="240"/>
+              <w:ind w:firstLine="0" w:left="100" w:right="100"/>
+            </w:pPr>
+            <w:r>
+              <w:rPr>
+                <w:rFonts w:ascii="Helvetica" w:hAnsi="Helvetica" w:eastAsia="Helvetica" w:cs="Helvetica"/>
+                <w:i w:val="false"/>
+                <w:b w:val="false"/>
+                <w:u w:val="none"/>
+                <w:sz w:val="22"/>
+                <w:szCs w:val="22"/>
+                <w:color w:val="000000"/>
+              </w:rPr>
+              <w:t xml:space="preserve">Indirect Effect</w:t>
+            </w:r>
+          </w:p>
+        </w:tc>
+        <w:tc>
+          <w:tcPr>
+            <w:tcBorders>
+              <w:bottom w:val="single" w:sz="8" w:space="0" w:color="666666"/>
+              <w:top w:val="single" w:sz="8" w:space="0" w:color="666666"/>
+              <w:left w:val="none" w:sz="0" w:space="0" w:color="000000"/>
+              <w:right w:val="none" w:sz="0" w:space="0" w:color="000000"/>
+            </w:tcBorders>
+            <w:shd w:val="clear" w:color="auto" w:fill="FFFFFF"/>
+            <w:tcMar>
+              <w:top w:w="0" w:type="dxa"/>
+              <w:bottom w:w="0" w:type="dxa"/>
+              <w:left w:w="0" w:type="dxa"/>
+              <w:right w:w="0" w:type="dxa"/>
+            </w:tcMar>
+            <w:vAlign w:val="center"/>
+          </w:tcPr>
+          <w:p>
+            <w:pPr>
+              <w:pStyle w:val="Normal"/>
+              <w:jc w:val="right"/>
+              <w:pBdr>
+                <w:bottom w:val="none" w:sz="0" w:space="0" w:color="000000"/>
+                <w:top w:val="none" w:sz="0" w:space="0" w:color="000000"/>
+                <w:left w:val="none" w:sz="0" w:space="0" w:color="000000"/>
+                <w:right w:val="none" w:sz="0" w:space="0" w:color="000000"/>
+              </w:pBdr>
+              <w:spacing w:after="100" w:before="100" w:line="240"/>
+              <w:ind w:firstLine="0" w:left="100" w:right="100"/>
+            </w:pPr>
+            <w:r>
+              <w:rPr>
+                <w:rFonts w:ascii="Helvetica" w:hAnsi="Helvetica" w:eastAsia="Helvetica" w:cs="Helvetica"/>
+                <w:i w:val="false"/>
+                <w:b w:val="false"/>
+                <w:u w:val="none"/>
+                <w:sz w:val="22"/>
+                <w:szCs w:val="22"/>
+                <w:color w:val="000000"/>
+              </w:rPr>
+              <w:t xml:space="preserve">Estimate</w:t>
+            </w:r>
+          </w:p>
+        </w:tc>
+        <w:tc>
+          <w:tcPr>
+            <w:gridSpan w:val="3"/>
+            <w:tcBorders>
+              <w:bottom w:val="single" w:sz="8" w:space="0" w:color="666666"/>
+              <w:top w:val="single" w:sz="8" w:space="0" w:color="666666"/>
+              <w:left w:val="none" w:sz="0" w:space="0" w:color="000000"/>
+              <w:right w:val="none" w:sz="0" w:space="0" w:color="000000"/>
+            </w:tcBorders>
+            <w:shd w:val="clear" w:color="auto" w:fill="FFFFFF"/>
+            <w:tcMar>
+              <w:top w:w="0" w:type="dxa"/>
+              <w:bottom w:w="0" w:type="dxa"/>
+              <w:left w:w="0" w:type="dxa"/>
+              <w:right w:w="0" w:type="dxa"/>
+            </w:tcMar>
+            <w:vAlign w:val="center"/>
+          </w:tcPr>
+          <w:p>
+            <w:pPr>
+              <w:pStyle w:val="Normal"/>
+              <w:jc w:val="center"/>
+              <w:pBdr>
+                <w:bottom w:val="none" w:sz="0" w:space="0" w:color="000000"/>
+                <w:top w:val="none" w:sz="0" w:space="0" w:color="000000"/>
+                <w:left w:val="none" w:sz="0" w:space="0" w:color="000000"/>
+                <w:right w:val="none" w:sz="0" w:space="0" w:color="000000"/>
+              </w:pBdr>
+              <w:spacing w:after="100" w:before="100" w:line="240"/>
+              <w:ind w:firstLine="0" w:left="100" w:right="100"/>
+            </w:pPr>
+            <w:r>
+              <w:rPr>
+                <w:rFonts w:ascii="Helvetica" w:hAnsi="Helvetica" w:eastAsia="Helvetica" w:cs="Helvetica"/>
+                <w:i w:val="false"/>
+                <w:b w:val="false"/>
+                <w:u w:val="none"/>
+                <w:sz w:val="22"/>
+                <w:szCs w:val="22"/>
+                <w:color w:val="000000"/>
+              </w:rPr>
+              <w:t xml:space="preserve">95% Confidence Interval</w:t>
+            </w:r>
+          </w:p>
+        </w:tc>
+      </w:tr>
+      <w:tr>
+        <w:trPr>
+          <w:trHeight w:val="616" w:hRule="auto"/>
+        </w:trPr>
+        body7
         <w:tc>
           <w:tcPr>
             <w:tcBorders>
               <w:bottom w:val="single" w:sz="16" w:space="0" w:color="666666"/>
-              <w:top w:val="single" w:sz="16" w:space="0" w:color="666666"/>
+              <w:top w:val="single" w:sz="8" w:space="0" w:color="666666"/>
               <w:left w:val="none" w:sz="0" w:space="0" w:color="000000"/>
               <w:right w:val="none" w:sz="0" w:space="0" w:color="000000"/>
             </w:tcBorders>
@@ -1583,7 +1556,7 @@
                 <w:szCs w:val="22"/>
                 <w:color w:val="000000"/>
               </w:rPr>
-              <w:t xml:space="preserve">X→M→Y (ab)</w:t>
+              <w:t xml:space="preserve">X-&gt;M-&gt;Y (ab)</w:t>
             </w:r>
           </w:p>
         </w:tc>
@@ -1591,7 +1564,7 @@
           <w:tcPr>
             <w:tcBorders>
               <w:bottom w:val="single" w:sz="16" w:space="0" w:color="666666"/>
-              <w:top w:val="single" w:sz="16" w:space="0" w:color="666666"/>
+              <w:top w:val="single" w:sz="8" w:space="0" w:color="666666"/>
               <w:left w:val="none" w:sz="0" w:space="0" w:color="000000"/>
               <w:right w:val="none" w:sz="0" w:space="0" w:color="000000"/>
             </w:tcBorders>
@@ -1627,15 +1600,16 @@
                 <w:szCs w:val="22"/>
                 <w:color w:val="000000"/>
               </w:rPr>
-              <w:t xml:space="preserve">−0.107</w:t>
-            </w:r>
-          </w:p>
-        </w:tc>
-        <w:tc>
-          <w:tcPr>
+              <w:t xml:space="preserve">-0.107</w:t>
+            </w:r>
+          </w:p>
+        </w:tc>
+        <w:tc>
+          <w:tcPr>
+            <w:gridSpan w:val="3"/>
             <w:tcBorders>
               <w:bottom w:val="single" w:sz="16" w:space="0" w:color="666666"/>
-              <w:top w:val="single" w:sz="16" w:space="0" w:color="666666"/>
+              <w:top w:val="single" w:sz="8" w:space="0" w:color="666666"/>
               <w:left w:val="none" w:sz="0" w:space="0" w:color="000000"/>
               <w:right w:val="none" w:sz="0" w:space="0" w:color="000000"/>
             </w:tcBorders>
@@ -1671,7 +1645,7 @@
                 <w:szCs w:val="22"/>
                 <w:color w:val="000000"/>
               </w:rPr>
-              <w:t xml:space="preserve">(−0.294, −0.009)</w:t>
+              <w:t xml:space="preserve">(-0.294, -0.009)</w:t>
             </w:r>
           </w:p>
         </w:tc>
@@ -1683,7 +1657,7 @@
         footer1
         <w:tc>
           <w:tcPr>
-            <w:gridSpan w:val="3"/>
+            <w:gridSpan w:val="5"/>
             <w:tcBorders>
               <w:bottom w:val="none" w:sz="0" w:space="0" w:color="FFFFFF"/>
               <w:top w:val="single" w:sz="16" w:space="0" w:color="666666"/>

</xml_diff>

<commit_message>
added theme_mediation() for formatting flextables of results from mediation analysis
</commit_message>
<xml_diff>
--- a/dev/test.docx
+++ b/dev/test.docx
@@ -250,7 +250,7 @@
         <w:tc>
           <w:tcPr>
             <w:tcBorders>
-              <w:bottom w:val="single" w:sz="8" w:space="0" w:color="666666"/>
+              <w:bottom w:val="single" w:sz="16" w:space="0" w:color="666666"/>
               <w:top w:val="single" w:sz="16" w:space="0" w:color="666666"/>
               <w:left w:val="none" w:sz="0" w:space="0" w:color="000000"/>
               <w:right w:val="none" w:sz="0" w:space="0" w:color="000000"/>
@@ -294,7 +294,7 @@
         <w:tc>
           <w:tcPr>
             <w:tcBorders>
-              <w:bottom w:val="single" w:sz="8" w:space="0" w:color="666666"/>
+              <w:bottom w:val="single" w:sz="16" w:space="0" w:color="666666"/>
               <w:top w:val="single" w:sz="16" w:space="0" w:color="666666"/>
               <w:left w:val="none" w:sz="0" w:space="0" w:color="000000"/>
               <w:right w:val="none" w:sz="0" w:space="0" w:color="000000"/>
@@ -338,7 +338,7 @@
         <w:tc>
           <w:tcPr>
             <w:tcBorders>
-              <w:bottom w:val="single" w:sz="8" w:space="0" w:color="666666"/>
+              <w:bottom w:val="single" w:sz="16" w:space="0" w:color="666666"/>
               <w:top w:val="single" w:sz="16" w:space="0" w:color="666666"/>
               <w:left w:val="none" w:sz="0" w:space="0" w:color="000000"/>
               <w:right w:val="none" w:sz="0" w:space="0" w:color="000000"/>
@@ -382,7 +382,7 @@
         <w:tc>
           <w:tcPr>
             <w:tcBorders>
-              <w:bottom w:val="single" w:sz="8" w:space="0" w:color="666666"/>
+              <w:bottom w:val="single" w:sz="16" w:space="0" w:color="666666"/>
               <w:top w:val="single" w:sz="16" w:space="0" w:color="666666"/>
               <w:left w:val="none" w:sz="0" w:space="0" w:color="000000"/>
               <w:right w:val="none" w:sz="0" w:space="0" w:color="000000"/>
@@ -426,7 +426,7 @@
         <w:tc>
           <w:tcPr>
             <w:tcBorders>
-              <w:bottom w:val="single" w:sz="8" w:space="0" w:color="666666"/>
+              <w:bottom w:val="single" w:sz="16" w:space="0" w:color="666666"/>
               <w:top w:val="single" w:sz="16" w:space="0" w:color="666666"/>
               <w:left w:val="none" w:sz="0" w:space="0" w:color="000000"/>
               <w:right w:val="none" w:sz="0" w:space="0" w:color="000000"/>
@@ -476,8 +476,8 @@
         <w:tc>
           <w:tcPr>
             <w:tcBorders>
-              <w:bottom w:val="single" w:sz="8" w:space="0" w:color="666666"/>
-              <w:top w:val="single" w:sz="8" w:space="0" w:color="666666"/>
+              <w:bottom w:val="single" w:sz="16" w:space="0" w:color="666666"/>
+              <w:top w:val="single" w:sz="16" w:space="0" w:color="666666"/>
               <w:left w:val="none" w:sz="0" w:space="0" w:color="000000"/>
               <w:right w:val="none" w:sz="0" w:space="0" w:color="000000"/>
             </w:tcBorders>
@@ -520,8 +520,8 @@
         <w:tc>
           <w:tcPr>
             <w:tcBorders>
-              <w:bottom w:val="single" w:sz="8" w:space="0" w:color="666666"/>
-              <w:top w:val="single" w:sz="8" w:space="0" w:color="666666"/>
+              <w:bottom w:val="single" w:sz="16" w:space="0" w:color="666666"/>
+              <w:top w:val="single" w:sz="16" w:space="0" w:color="666666"/>
               <w:left w:val="none" w:sz="0" w:space="0" w:color="000000"/>
               <w:right w:val="none" w:sz="0" w:space="0" w:color="000000"/>
             </w:tcBorders>
@@ -564,8 +564,8 @@
         <w:tc>
           <w:tcPr>
             <w:tcBorders>
-              <w:bottom w:val="single" w:sz="8" w:space="0" w:color="666666"/>
-              <w:top w:val="single" w:sz="8" w:space="0" w:color="666666"/>
+              <w:bottom w:val="single" w:sz="16" w:space="0" w:color="666666"/>
+              <w:top w:val="single" w:sz="16" w:space="0" w:color="666666"/>
               <w:left w:val="none" w:sz="0" w:space="0" w:color="000000"/>
               <w:right w:val="none" w:sz="0" w:space="0" w:color="000000"/>
             </w:tcBorders>
@@ -608,8 +608,8 @@
         <w:tc>
           <w:tcPr>
             <w:tcBorders>
-              <w:bottom w:val="single" w:sz="8" w:space="0" w:color="666666"/>
-              <w:top w:val="single" w:sz="8" w:space="0" w:color="666666"/>
+              <w:bottom w:val="single" w:sz="16" w:space="0" w:color="666666"/>
+              <w:top w:val="single" w:sz="16" w:space="0" w:color="666666"/>
               <w:left w:val="none" w:sz="0" w:space="0" w:color="000000"/>
               <w:right w:val="none" w:sz="0" w:space="0" w:color="000000"/>
             </w:tcBorders>
@@ -652,8 +652,8 @@
         <w:tc>
           <w:tcPr>
             <w:tcBorders>
-              <w:bottom w:val="single" w:sz="8" w:space="0" w:color="666666"/>
-              <w:top w:val="single" w:sz="8" w:space="0" w:color="666666"/>
+              <w:bottom w:val="single" w:sz="16" w:space="0" w:color="666666"/>
+              <w:top w:val="single" w:sz="16" w:space="0" w:color="666666"/>
               <w:left w:val="none" w:sz="0" w:space="0" w:color="000000"/>
               <w:right w:val="none" w:sz="0" w:space="0" w:color="000000"/>
             </w:tcBorders>
@@ -703,7 +703,7 @@
           <w:tcPr>
             <w:tcBorders>
               <w:bottom w:val="none" w:sz="0" w:space="0" w:color="000000"/>
-              <w:top w:val="single" w:sz="8" w:space="0" w:color="666666"/>
+              <w:top w:val="single" w:sz="16" w:space="0" w:color="666666"/>
               <w:left w:val="none" w:sz="0" w:space="0" w:color="000000"/>
               <w:right w:val="none" w:sz="0" w:space="0" w:color="000000"/>
             </w:tcBorders>
@@ -747,7 +747,7 @@
           <w:tcPr>
             <w:tcBorders>
               <w:bottom w:val="none" w:sz="0" w:space="0" w:color="000000"/>
-              <w:top w:val="single" w:sz="8" w:space="0" w:color="666666"/>
+              <w:top w:val="single" w:sz="16" w:space="0" w:color="666666"/>
               <w:left w:val="none" w:sz="0" w:space="0" w:color="000000"/>
               <w:right w:val="none" w:sz="0" w:space="0" w:color="000000"/>
             </w:tcBorders>
@@ -791,7 +791,7 @@
           <w:tcPr>
             <w:tcBorders>
               <w:bottom w:val="none" w:sz="0" w:space="0" w:color="000000"/>
-              <w:top w:val="single" w:sz="8" w:space="0" w:color="666666"/>
+              <w:top w:val="single" w:sz="16" w:space="0" w:color="666666"/>
               <w:left w:val="none" w:sz="0" w:space="0" w:color="000000"/>
               <w:right w:val="none" w:sz="0" w:space="0" w:color="000000"/>
             </w:tcBorders>
@@ -835,7 +835,7 @@
           <w:tcPr>
             <w:tcBorders>
               <w:bottom w:val="none" w:sz="0" w:space="0" w:color="000000"/>
-              <w:top w:val="single" w:sz="8" w:space="0" w:color="666666"/>
+              <w:top w:val="single" w:sz="16" w:space="0" w:color="666666"/>
               <w:left w:val="none" w:sz="0" w:space="0" w:color="000000"/>
               <w:right w:val="none" w:sz="0" w:space="0" w:color="000000"/>
             </w:tcBorders>
@@ -879,7 +879,7 @@
           <w:tcPr>
             <w:tcBorders>
               <w:bottom w:val="none" w:sz="0" w:space="0" w:color="000000"/>
-              <w:top w:val="single" w:sz="8" w:space="0" w:color="666666"/>
+              <w:top w:val="single" w:sz="16" w:space="0" w:color="666666"/>
               <w:left w:val="none" w:sz="0" w:space="0" w:color="000000"/>
               <w:right w:val="none" w:sz="0" w:space="0" w:color="000000"/>
             </w:tcBorders>
@@ -1154,7 +1154,7 @@
         <w:tc>
           <w:tcPr>
             <w:tcBorders>
-              <w:bottom w:val="single" w:sz="8" w:space="0" w:color="666666"/>
+              <w:bottom w:val="single" w:sz="16" w:space="0" w:color="666666"/>
               <w:top w:val="none" w:sz="0" w:space="0" w:color="000000"/>
               <w:left w:val="none" w:sz="0" w:space="0" w:color="000000"/>
               <w:right w:val="none" w:sz="0" w:space="0" w:color="000000"/>
@@ -1198,7 +1198,7 @@
         <w:tc>
           <w:tcPr>
             <w:tcBorders>
-              <w:bottom w:val="single" w:sz="8" w:space="0" w:color="666666"/>
+              <w:bottom w:val="single" w:sz="16" w:space="0" w:color="666666"/>
               <w:top w:val="none" w:sz="0" w:space="0" w:color="000000"/>
               <w:left w:val="none" w:sz="0" w:space="0" w:color="000000"/>
               <w:right w:val="none" w:sz="0" w:space="0" w:color="000000"/>
@@ -1242,7 +1242,7 @@
         <w:tc>
           <w:tcPr>
             <w:tcBorders>
-              <w:bottom w:val="single" w:sz="8" w:space="0" w:color="666666"/>
+              <w:bottom w:val="single" w:sz="16" w:space="0" w:color="666666"/>
               <w:top w:val="none" w:sz="0" w:space="0" w:color="000000"/>
               <w:left w:val="none" w:sz="0" w:space="0" w:color="000000"/>
               <w:right w:val="none" w:sz="0" w:space="0" w:color="000000"/>
@@ -1286,7 +1286,7 @@
         <w:tc>
           <w:tcPr>
             <w:tcBorders>
-              <w:bottom w:val="single" w:sz="8" w:space="0" w:color="666666"/>
+              <w:bottom w:val="single" w:sz="16" w:space="0" w:color="666666"/>
               <w:top w:val="none" w:sz="0" w:space="0" w:color="000000"/>
               <w:left w:val="none" w:sz="0" w:space="0" w:color="000000"/>
               <w:right w:val="none" w:sz="0" w:space="0" w:color="000000"/>
@@ -1330,7 +1330,7 @@
         <w:tc>
           <w:tcPr>
             <w:tcBorders>
-              <w:bottom w:val="single" w:sz="8" w:space="0" w:color="666666"/>
+              <w:bottom w:val="single" w:sz="16" w:space="0" w:color="666666"/>
               <w:top w:val="none" w:sz="0" w:space="0" w:color="000000"/>
               <w:left w:val="none" w:sz="0" w:space="0" w:color="000000"/>
               <w:right w:val="none" w:sz="0" w:space="0" w:color="000000"/>
@@ -1380,8 +1380,8 @@
         <w:tc>
           <w:tcPr>
             <w:tcBorders>
-              <w:bottom w:val="single" w:sz="8" w:space="0" w:color="666666"/>
-              <w:top w:val="single" w:sz="8" w:space="0" w:color="666666"/>
+              <w:bottom w:val="single" w:sz="16" w:space="0" w:color="666666"/>
+              <w:top w:val="single" w:sz="16" w:space="0" w:color="666666"/>
               <w:left w:val="none" w:sz="0" w:space="0" w:color="000000"/>
               <w:right w:val="none" w:sz="0" w:space="0" w:color="000000"/>
             </w:tcBorders>
@@ -1424,8 +1424,8 @@
         <w:tc>
           <w:tcPr>
             <w:tcBorders>
-              <w:bottom w:val="single" w:sz="8" w:space="0" w:color="666666"/>
-              <w:top w:val="single" w:sz="8" w:space="0" w:color="666666"/>
+              <w:bottom w:val="single" w:sz="16" w:space="0" w:color="666666"/>
+              <w:top w:val="single" w:sz="16" w:space="0" w:color="666666"/>
               <w:left w:val="none" w:sz="0" w:space="0" w:color="000000"/>
               <w:right w:val="none" w:sz="0" w:space="0" w:color="000000"/>
             </w:tcBorders>
@@ -1469,8 +1469,8 @@
           <w:tcPr>
             <w:gridSpan w:val="3"/>
             <w:tcBorders>
-              <w:bottom w:val="single" w:sz="8" w:space="0" w:color="666666"/>
-              <w:top w:val="single" w:sz="8" w:space="0" w:color="666666"/>
+              <w:bottom w:val="single" w:sz="16" w:space="0" w:color="666666"/>
+              <w:top w:val="single" w:sz="16" w:space="0" w:color="666666"/>
               <w:left w:val="none" w:sz="0" w:space="0" w:color="000000"/>
               <w:right w:val="none" w:sz="0" w:space="0" w:color="000000"/>
             </w:tcBorders>
@@ -1520,7 +1520,7 @@
           <w:tcPr>
             <w:tcBorders>
               <w:bottom w:val="single" w:sz="16" w:space="0" w:color="666666"/>
-              <w:top w:val="single" w:sz="8" w:space="0" w:color="666666"/>
+              <w:top w:val="single" w:sz="16" w:space="0" w:color="666666"/>
               <w:left w:val="none" w:sz="0" w:space="0" w:color="000000"/>
               <w:right w:val="none" w:sz="0" w:space="0" w:color="000000"/>
             </w:tcBorders>
@@ -1564,7 +1564,7 @@
           <w:tcPr>
             <w:tcBorders>
               <w:bottom w:val="single" w:sz="16" w:space="0" w:color="666666"/>
-              <w:top w:val="single" w:sz="8" w:space="0" w:color="666666"/>
+              <w:top w:val="single" w:sz="16" w:space="0" w:color="666666"/>
               <w:left w:val="none" w:sz="0" w:space="0" w:color="000000"/>
               <w:right w:val="none" w:sz="0" w:space="0" w:color="000000"/>
             </w:tcBorders>
@@ -1609,7 +1609,7 @@
             <w:gridSpan w:val="3"/>
             <w:tcBorders>
               <w:bottom w:val="single" w:sz="16" w:space="0" w:color="666666"/>
-              <w:top w:val="single" w:sz="8" w:space="0" w:color="666666"/>
+              <w:top w:val="single" w:sz="16" w:space="0" w:color="666666"/>
               <w:left w:val="none" w:sz="0" w:space="0" w:color="000000"/>
               <w:right w:val="none" w:sz="0" w:space="0" w:color="000000"/>
             </w:tcBorders>
@@ -1659,10 +1659,10 @@
           <w:tcPr>
             <w:gridSpan w:val="5"/>
             <w:tcBorders>
-              <w:bottom w:val="none" w:sz="0" w:space="0" w:color="FFFFFF"/>
+              <w:bottom w:val="none" w:sz="0" w:space="0" w:color="000000"/>
               <w:top w:val="single" w:sz="16" w:space="0" w:color="666666"/>
-              <w:left w:val="none" w:sz="0" w:space="0" w:color="FFFFFF"/>
-              <w:right w:val="none" w:sz="0" w:space="0" w:color="FFFFFF"/>
+              <w:left w:val="none" w:sz="0" w:space="0" w:color="000000"/>
+              <w:right w:val="none" w:sz="0" w:space="0" w:color="000000"/>
             </w:tcBorders>
             <w:shd w:val="clear" w:color="auto" w:fill="FFFFFF"/>
             <w:tcMar>

</xml_diff>

<commit_message>
new handling of table note in to_flextable() and to_latex()
</commit_message>
<xml_diff>
--- a/dev/test.docx
+++ b/dev/test.docx
@@ -17,15 +17,15 @@
       </w:tblGrid>
       <w:tr>
         <w:trPr>
-          <w:trHeight w:val="614" w:hRule="auto"/>
+          <w:trHeight w:val="577" w:hRule="auto"/>
           <w:tblHeader/>
         </w:trPr>
         header1
         <w:tc>
           <w:tcPr>
             <w:tcBorders>
-              <w:bottom w:val="single" w:sz="16" w:space="0" w:color="666666"/>
-              <w:top w:val="single" w:sz="16" w:space="0" w:color="666666"/>
+              <w:bottom w:val="single" w:sz="8" w:space="0" w:color="666666"/>
+              <w:top w:val="single" w:sz="8" w:space="0" w:color="666666"/>
               <w:left w:val="none" w:sz="0" w:space="0" w:color="000000"/>
               <w:right w:val="none" w:sz="0" w:space="0" w:color="000000"/>
             </w:tcBorders>
@@ -68,8 +68,8 @@
         <w:tc>
           <w:tcPr>
             <w:tcBorders>
-              <w:bottom w:val="single" w:sz="16" w:space="0" w:color="666666"/>
-              <w:top w:val="single" w:sz="16" w:space="0" w:color="666666"/>
+              <w:bottom w:val="single" w:sz="8" w:space="0" w:color="666666"/>
+              <w:top w:val="single" w:sz="8" w:space="0" w:color="666666"/>
               <w:left w:val="none" w:sz="0" w:space="0" w:color="000000"/>
               <w:right w:val="none" w:sz="0" w:space="0" w:color="000000"/>
             </w:tcBorders>
@@ -112,8 +112,8 @@
         <w:tc>
           <w:tcPr>
             <w:tcBorders>
-              <w:bottom w:val="single" w:sz="16" w:space="0" w:color="666666"/>
-              <w:top w:val="single" w:sz="16" w:space="0" w:color="666666"/>
+              <w:bottom w:val="single" w:sz="8" w:space="0" w:color="666666"/>
+              <w:top w:val="single" w:sz="8" w:space="0" w:color="666666"/>
               <w:left w:val="none" w:sz="0" w:space="0" w:color="000000"/>
               <w:right w:val="none" w:sz="0" w:space="0" w:color="000000"/>
             </w:tcBorders>
@@ -156,8 +156,8 @@
         <w:tc>
           <w:tcPr>
             <w:tcBorders>
-              <w:bottom w:val="single" w:sz="16" w:space="0" w:color="666666"/>
-              <w:top w:val="single" w:sz="16" w:space="0" w:color="666666"/>
+              <w:bottom w:val="single" w:sz="8" w:space="0" w:color="666666"/>
+              <w:top w:val="single" w:sz="8" w:space="0" w:color="666666"/>
               <w:left w:val="none" w:sz="0" w:space="0" w:color="000000"/>
               <w:right w:val="none" w:sz="0" w:space="0" w:color="000000"/>
             </w:tcBorders>
@@ -186,22 +186,46 @@
             <w:r>
               <w:rPr>
                 <w:rFonts w:ascii="Helvetica" w:hAnsi="Helvetica" w:eastAsia="Helvetica" w:cs="Helvetica"/>
-                <w:i w:val="false"/>
-                <w:b w:val="false"/>
-                <w:u w:val="none"/>
-                <w:sz w:val="22"/>
-                <w:szCs w:val="22"/>
-                <w:color w:val="000000"/>
-              </w:rPr>
-              <w:t xml:space="preserve">z Statistic</w:t>
-            </w:r>
-          </w:p>
-        </w:tc>
-        <w:tc>
-          <w:tcPr>
-            <w:tcBorders>
-              <w:bottom w:val="single" w:sz="16" w:space="0" w:color="666666"/>
-              <w:top w:val="single" w:sz="16" w:space="0" w:color="666666"/>
+                <w:i w:val="true"/>
+                <w:b w:val="false"/>
+                <w:u w:val="none"/>
+                <w:sz w:val="22"/>
+                <w:szCs w:val="22"/>
+                <w:color w:val="000000"/>
+              </w:rPr>
+              <w:t xml:space="preserve">z</w:t>
+            </w:r>
+            <w:r>
+              <w:rPr>
+                <w:rFonts w:ascii="Helvetica" w:hAnsi="Helvetica" w:eastAsia="Helvetica" w:cs="Helvetica"/>
+                <w:i w:val="false"/>
+                <w:b w:val="false"/>
+                <w:u w:val="none"/>
+                <w:sz w:val="22"/>
+                <w:szCs w:val="22"/>
+                <w:color w:val="000000"/>
+              </w:rPr>
+              <w:t xml:space="preserve"> </w:t>
+            </w:r>
+            <w:r>
+              <w:rPr>
+                <w:rFonts w:ascii="Helvetica" w:hAnsi="Helvetica" w:eastAsia="Helvetica" w:cs="Helvetica"/>
+                <w:i w:val="false"/>
+                <w:b w:val="false"/>
+                <w:u w:val="none"/>
+                <w:sz w:val="22"/>
+                <w:szCs w:val="22"/>
+                <w:color w:val="000000"/>
+              </w:rPr>
+              <w:t xml:space="preserve">Statistic</w:t>
+            </w:r>
+          </w:p>
+        </w:tc>
+        <w:tc>
+          <w:tcPr>
+            <w:tcBorders>
+              <w:bottom w:val="single" w:sz="8" w:space="0" w:color="666666"/>
+              <w:top w:val="single" w:sz="8" w:space="0" w:color="666666"/>
               <w:left w:val="none" w:sz="0" w:space="0" w:color="000000"/>
               <w:right w:val="none" w:sz="0" w:space="0" w:color="000000"/>
             </w:tcBorders>
@@ -230,14 +254,38 @@
             <w:r>
               <w:rPr>
                 <w:rFonts w:ascii="Helvetica" w:hAnsi="Helvetica" w:eastAsia="Helvetica" w:cs="Helvetica"/>
-                <w:i w:val="false"/>
-                <w:b w:val="false"/>
-                <w:u w:val="none"/>
-                <w:sz w:val="22"/>
-                <w:szCs w:val="22"/>
-                <w:color w:val="000000"/>
-              </w:rPr>
-              <w:t xml:space="preserve">p Value</w:t>
+                <w:i w:val="true"/>
+                <w:b w:val="false"/>
+                <w:u w:val="none"/>
+                <w:sz w:val="22"/>
+                <w:szCs w:val="22"/>
+                <w:color w:val="000000"/>
+              </w:rPr>
+              <w:t xml:space="preserve">p</w:t>
+            </w:r>
+            <w:r>
+              <w:rPr>
+                <w:rFonts w:ascii="Helvetica" w:hAnsi="Helvetica" w:eastAsia="Helvetica" w:cs="Helvetica"/>
+                <w:i w:val="false"/>
+                <w:b w:val="false"/>
+                <w:u w:val="none"/>
+                <w:sz w:val="22"/>
+                <w:szCs w:val="22"/>
+                <w:color w:val="000000"/>
+              </w:rPr>
+              <w:t xml:space="preserve"> </w:t>
+            </w:r>
+            <w:r>
+              <w:rPr>
+                <w:rFonts w:ascii="Helvetica" w:hAnsi="Helvetica" w:eastAsia="Helvetica" w:cs="Helvetica"/>
+                <w:i w:val="false"/>
+                <w:b w:val="false"/>
+                <w:u w:val="none"/>
+                <w:sz w:val="22"/>
+                <w:szCs w:val="22"/>
+                <w:color w:val="000000"/>
+              </w:rPr>
+              <w:t xml:space="preserve">Value</w:t>
             </w:r>
           </w:p>
         </w:tc>
@@ -250,8 +298,8 @@
         <w:tc>
           <w:tcPr>
             <w:tcBorders>
-              <w:bottom w:val="single" w:sz="16" w:space="0" w:color="666666"/>
-              <w:top w:val="single" w:sz="16" w:space="0" w:color="666666"/>
+              <w:bottom w:val="single" w:sz="8" w:space="0" w:color="666666"/>
+              <w:top w:val="single" w:sz="8" w:space="0" w:color="666666"/>
               <w:left w:val="none" w:sz="0" w:space="0" w:color="000000"/>
               <w:right w:val="none" w:sz="0" w:space="0" w:color="000000"/>
             </w:tcBorders>
@@ -287,15 +335,15 @@
                 <w:szCs w:val="22"/>
                 <w:color w:val="000000"/>
               </w:rPr>
-              <w:t xml:space="preserve">X-&gt;Y (c')</w:t>
-            </w:r>
-          </w:p>
-        </w:tc>
-        <w:tc>
-          <w:tcPr>
-            <w:tcBorders>
-              <w:bottom w:val="single" w:sz="16" w:space="0" w:color="666666"/>
-              <w:top w:val="single" w:sz="16" w:space="0" w:color="666666"/>
+              <w:t xml:space="preserve">X→Y (c')</w:t>
+            </w:r>
+          </w:p>
+        </w:tc>
+        <w:tc>
+          <w:tcPr>
+            <w:tcBorders>
+              <w:bottom w:val="single" w:sz="8" w:space="0" w:color="666666"/>
+              <w:top w:val="single" w:sz="8" w:space="0" w:color="666666"/>
               <w:left w:val="none" w:sz="0" w:space="0" w:color="000000"/>
               <w:right w:val="none" w:sz="0" w:space="0" w:color="000000"/>
             </w:tcBorders>
@@ -331,15 +379,15 @@
                 <w:szCs w:val="22"/>
                 <w:color w:val="000000"/>
               </w:rPr>
-              <w:t xml:space="preserve">-0.043</w:t>
-            </w:r>
-          </w:p>
-        </w:tc>
-        <w:tc>
-          <w:tcPr>
-            <w:tcBorders>
-              <w:bottom w:val="single" w:sz="16" w:space="0" w:color="666666"/>
-              <w:top w:val="single" w:sz="16" w:space="0" w:color="666666"/>
+              <w:t xml:space="preserve">−0.043</w:t>
+            </w:r>
+          </w:p>
+        </w:tc>
+        <w:tc>
+          <w:tcPr>
+            <w:tcBorders>
+              <w:bottom w:val="single" w:sz="8" w:space="0" w:color="666666"/>
+              <w:top w:val="single" w:sz="8" w:space="0" w:color="666666"/>
               <w:left w:val="none" w:sz="0" w:space="0" w:color="000000"/>
               <w:right w:val="none" w:sz="0" w:space="0" w:color="000000"/>
             </w:tcBorders>
@@ -382,8 +430,8 @@
         <w:tc>
           <w:tcPr>
             <w:tcBorders>
-              <w:bottom w:val="single" w:sz="16" w:space="0" w:color="666666"/>
-              <w:top w:val="single" w:sz="16" w:space="0" w:color="666666"/>
+              <w:bottom w:val="single" w:sz="8" w:space="0" w:color="666666"/>
+              <w:top w:val="single" w:sz="8" w:space="0" w:color="666666"/>
               <w:left w:val="none" w:sz="0" w:space="0" w:color="000000"/>
               <w:right w:val="none" w:sz="0" w:space="0" w:color="000000"/>
             </w:tcBorders>
@@ -419,15 +467,15 @@
                 <w:szCs w:val="22"/>
                 <w:color w:val="000000"/>
               </w:rPr>
-              <w:t xml:space="preserve">-0.230</w:t>
-            </w:r>
-          </w:p>
-        </w:tc>
-        <w:tc>
-          <w:tcPr>
-            <w:tcBorders>
-              <w:bottom w:val="single" w:sz="16" w:space="0" w:color="666666"/>
-              <w:top w:val="single" w:sz="16" w:space="0" w:color="666666"/>
+              <w:t xml:space="preserve">−0.230</w:t>
+            </w:r>
+          </w:p>
+        </w:tc>
+        <w:tc>
+          <w:tcPr>
+            <w:tcBorders>
+              <w:bottom w:val="single" w:sz="8" w:space="0" w:color="666666"/>
+              <w:top w:val="single" w:sz="8" w:space="0" w:color="666666"/>
               <w:left w:val="none" w:sz="0" w:space="0" w:color="000000"/>
               <w:right w:val="none" w:sz="0" w:space="0" w:color="000000"/>
             </w:tcBorders>
@@ -470,14 +518,14 @@
       </w:tr>
       <w:tr>
         <w:trPr>
-          <w:trHeight w:val="614" w:hRule="auto"/>
+          <w:trHeight w:val="577" w:hRule="auto"/>
         </w:trPr>
         body2
         <w:tc>
           <w:tcPr>
             <w:tcBorders>
-              <w:bottom w:val="single" w:sz="16" w:space="0" w:color="666666"/>
-              <w:top w:val="single" w:sz="16" w:space="0" w:color="666666"/>
+              <w:bottom w:val="single" w:sz="8" w:space="0" w:color="666666"/>
+              <w:top w:val="single" w:sz="8" w:space="0" w:color="666666"/>
               <w:left w:val="none" w:sz="0" w:space="0" w:color="000000"/>
               <w:right w:val="none" w:sz="0" w:space="0" w:color="000000"/>
             </w:tcBorders>
@@ -520,8 +568,8 @@
         <w:tc>
           <w:tcPr>
             <w:tcBorders>
-              <w:bottom w:val="single" w:sz="16" w:space="0" w:color="666666"/>
-              <w:top w:val="single" w:sz="16" w:space="0" w:color="666666"/>
+              <w:bottom w:val="single" w:sz="8" w:space="0" w:color="666666"/>
+              <w:top w:val="single" w:sz="8" w:space="0" w:color="666666"/>
               <w:left w:val="none" w:sz="0" w:space="0" w:color="000000"/>
               <w:right w:val="none" w:sz="0" w:space="0" w:color="000000"/>
             </w:tcBorders>
@@ -564,8 +612,8 @@
         <w:tc>
           <w:tcPr>
             <w:tcBorders>
-              <w:bottom w:val="single" w:sz="16" w:space="0" w:color="666666"/>
-              <w:top w:val="single" w:sz="16" w:space="0" w:color="666666"/>
+              <w:bottom w:val="single" w:sz="8" w:space="0" w:color="666666"/>
+              <w:top w:val="single" w:sz="8" w:space="0" w:color="666666"/>
               <w:left w:val="none" w:sz="0" w:space="0" w:color="000000"/>
               <w:right w:val="none" w:sz="0" w:space="0" w:color="000000"/>
             </w:tcBorders>
@@ -608,8 +656,8 @@
         <w:tc>
           <w:tcPr>
             <w:tcBorders>
-              <w:bottom w:val="single" w:sz="16" w:space="0" w:color="666666"/>
-              <w:top w:val="single" w:sz="16" w:space="0" w:color="666666"/>
+              <w:bottom w:val="single" w:sz="8" w:space="0" w:color="666666"/>
+              <w:top w:val="single" w:sz="8" w:space="0" w:color="666666"/>
               <w:left w:val="none" w:sz="0" w:space="0" w:color="000000"/>
               <w:right w:val="none" w:sz="0" w:space="0" w:color="000000"/>
             </w:tcBorders>
@@ -638,22 +686,46 @@
             <w:r>
               <w:rPr>
                 <w:rFonts w:ascii="Helvetica" w:hAnsi="Helvetica" w:eastAsia="Helvetica" w:cs="Helvetica"/>
-                <w:i w:val="false"/>
-                <w:b w:val="false"/>
-                <w:u w:val="none"/>
-                <w:sz w:val="22"/>
-                <w:szCs w:val="22"/>
-                <w:color w:val="000000"/>
-              </w:rPr>
-              <w:t xml:space="preserve">z Statistic</w:t>
-            </w:r>
-          </w:p>
-        </w:tc>
-        <w:tc>
-          <w:tcPr>
-            <w:tcBorders>
-              <w:bottom w:val="single" w:sz="16" w:space="0" w:color="666666"/>
-              <w:top w:val="single" w:sz="16" w:space="0" w:color="666666"/>
+                <w:i w:val="true"/>
+                <w:b w:val="false"/>
+                <w:u w:val="none"/>
+                <w:sz w:val="22"/>
+                <w:szCs w:val="22"/>
+                <w:color w:val="000000"/>
+              </w:rPr>
+              <w:t xml:space="preserve">z</w:t>
+            </w:r>
+            <w:r>
+              <w:rPr>
+                <w:rFonts w:ascii="Helvetica" w:hAnsi="Helvetica" w:eastAsia="Helvetica" w:cs="Helvetica"/>
+                <w:i w:val="false"/>
+                <w:b w:val="false"/>
+                <w:u w:val="none"/>
+                <w:sz w:val="22"/>
+                <w:szCs w:val="22"/>
+                <w:color w:val="000000"/>
+              </w:rPr>
+              <w:t xml:space="preserve"> </w:t>
+            </w:r>
+            <w:r>
+              <w:rPr>
+                <w:rFonts w:ascii="Helvetica" w:hAnsi="Helvetica" w:eastAsia="Helvetica" w:cs="Helvetica"/>
+                <w:i w:val="false"/>
+                <w:b w:val="false"/>
+                <w:u w:val="none"/>
+                <w:sz w:val="22"/>
+                <w:szCs w:val="22"/>
+                <w:color w:val="000000"/>
+              </w:rPr>
+              <w:t xml:space="preserve">Statistic</w:t>
+            </w:r>
+          </w:p>
+        </w:tc>
+        <w:tc>
+          <w:tcPr>
+            <w:tcBorders>
+              <w:bottom w:val="single" w:sz="8" w:space="0" w:color="666666"/>
+              <w:top w:val="single" w:sz="8" w:space="0" w:color="666666"/>
               <w:left w:val="none" w:sz="0" w:space="0" w:color="000000"/>
               <w:right w:val="none" w:sz="0" w:space="0" w:color="000000"/>
             </w:tcBorders>
@@ -682,14 +754,38 @@
             <w:r>
               <w:rPr>
                 <w:rFonts w:ascii="Helvetica" w:hAnsi="Helvetica" w:eastAsia="Helvetica" w:cs="Helvetica"/>
-                <w:i w:val="false"/>
-                <w:b w:val="false"/>
-                <w:u w:val="none"/>
-                <w:sz w:val="22"/>
-                <w:szCs w:val="22"/>
-                <w:color w:val="000000"/>
-              </w:rPr>
-              <w:t xml:space="preserve">p Value</w:t>
+                <w:i w:val="true"/>
+                <w:b w:val="false"/>
+                <w:u w:val="none"/>
+                <w:sz w:val="22"/>
+                <w:szCs w:val="22"/>
+                <w:color w:val="000000"/>
+              </w:rPr>
+              <w:t xml:space="preserve">p</w:t>
+            </w:r>
+            <w:r>
+              <w:rPr>
+                <w:rFonts w:ascii="Helvetica" w:hAnsi="Helvetica" w:eastAsia="Helvetica" w:cs="Helvetica"/>
+                <w:i w:val="false"/>
+                <w:b w:val="false"/>
+                <w:u w:val="none"/>
+                <w:sz w:val="22"/>
+                <w:szCs w:val="22"/>
+                <w:color w:val="000000"/>
+              </w:rPr>
+              <w:t xml:space="preserve"> </w:t>
+            </w:r>
+            <w:r>
+              <w:rPr>
+                <w:rFonts w:ascii="Helvetica" w:hAnsi="Helvetica" w:eastAsia="Helvetica" w:cs="Helvetica"/>
+                <w:i w:val="false"/>
+                <w:b w:val="false"/>
+                <w:u w:val="none"/>
+                <w:sz w:val="22"/>
+                <w:szCs w:val="22"/>
+                <w:color w:val="000000"/>
+              </w:rPr>
+              <w:t xml:space="preserve">Value</w:t>
             </w:r>
           </w:p>
         </w:tc>
@@ -703,7 +799,7 @@
           <w:tcPr>
             <w:tcBorders>
               <w:bottom w:val="none" w:sz="0" w:space="0" w:color="000000"/>
-              <w:top w:val="single" w:sz="16" w:space="0" w:color="666666"/>
+              <w:top w:val="single" w:sz="8" w:space="0" w:color="666666"/>
               <w:left w:val="none" w:sz="0" w:space="0" w:color="000000"/>
               <w:right w:val="none" w:sz="0" w:space="0" w:color="000000"/>
             </w:tcBorders>
@@ -739,7 +835,7 @@
                 <w:szCs w:val="22"/>
                 <w:color w:val="000000"/>
               </w:rPr>
-              <w:t xml:space="preserve">X-&gt;M (a)</w:t>
+              <w:t xml:space="preserve">X→M (a)</w:t>
             </w:r>
           </w:p>
         </w:tc>
@@ -747,7 +843,7 @@
           <w:tcPr>
             <w:tcBorders>
               <w:bottom w:val="none" w:sz="0" w:space="0" w:color="000000"/>
-              <w:top w:val="single" w:sz="16" w:space="0" w:color="666666"/>
+              <w:top w:val="single" w:sz="8" w:space="0" w:color="666666"/>
               <w:left w:val="none" w:sz="0" w:space="0" w:color="000000"/>
               <w:right w:val="none" w:sz="0" w:space="0" w:color="000000"/>
             </w:tcBorders>
@@ -791,7 +887,7 @@
           <w:tcPr>
             <w:tcBorders>
               <w:bottom w:val="none" w:sz="0" w:space="0" w:color="000000"/>
-              <w:top w:val="single" w:sz="16" w:space="0" w:color="666666"/>
+              <w:top w:val="single" w:sz="8" w:space="0" w:color="666666"/>
               <w:left w:val="none" w:sz="0" w:space="0" w:color="000000"/>
               <w:right w:val="none" w:sz="0" w:space="0" w:color="000000"/>
             </w:tcBorders>
@@ -835,7 +931,7 @@
           <w:tcPr>
             <w:tcBorders>
               <w:bottom w:val="none" w:sz="0" w:space="0" w:color="000000"/>
-              <w:top w:val="single" w:sz="16" w:space="0" w:color="666666"/>
+              <w:top w:val="single" w:sz="8" w:space="0" w:color="666666"/>
               <w:left w:val="none" w:sz="0" w:space="0" w:color="000000"/>
               <w:right w:val="none" w:sz="0" w:space="0" w:color="000000"/>
             </w:tcBorders>
@@ -879,7 +975,7 @@
           <w:tcPr>
             <w:tcBorders>
               <w:bottom w:val="none" w:sz="0" w:space="0" w:color="000000"/>
-              <w:top w:val="single" w:sz="16" w:space="0" w:color="666666"/>
+              <w:top w:val="single" w:sz="8" w:space="0" w:color="666666"/>
               <w:left w:val="none" w:sz="0" w:space="0" w:color="000000"/>
               <w:right w:val="none" w:sz="0" w:space="0" w:color="000000"/>
             </w:tcBorders>
@@ -965,7 +1061,7 @@
                 <w:szCs w:val="22"/>
                 <w:color w:val="000000"/>
               </w:rPr>
-              <w:t xml:space="preserve">M-&gt;Y (b)</w:t>
+              <w:t xml:space="preserve">M→Y (b)</w:t>
             </w:r>
           </w:p>
         </w:tc>
@@ -1009,7 +1105,7 @@
                 <w:szCs w:val="22"/>
                 <w:color w:val="000000"/>
               </w:rPr>
-              <w:t xml:space="preserve">-0.337</w:t>
+              <w:t xml:space="preserve">−0.337</w:t>
             </w:r>
           </w:p>
         </w:tc>
@@ -1097,7 +1193,7 @@
                 <w:szCs w:val="22"/>
                 <w:color w:val="000000"/>
               </w:rPr>
-              <w:t xml:space="preserve">-1.896</w:t>
+              <w:t xml:space="preserve">−1.896</w:t>
             </w:r>
           </w:p>
         </w:tc>
@@ -1154,7 +1250,7 @@
         <w:tc>
           <w:tcPr>
             <w:tcBorders>
-              <w:bottom w:val="single" w:sz="16" w:space="0" w:color="666666"/>
+              <w:bottom w:val="single" w:sz="8" w:space="0" w:color="666666"/>
               <w:top w:val="none" w:sz="0" w:space="0" w:color="000000"/>
               <w:left w:val="none" w:sz="0" w:space="0" w:color="000000"/>
               <w:right w:val="none" w:sz="0" w:space="0" w:color="000000"/>
@@ -1191,14 +1287,14 @@
                 <w:szCs w:val="22"/>
                 <w:color w:val="000000"/>
               </w:rPr>
-              <w:t xml:space="preserve">X-&gt;Y (c)</w:t>
-            </w:r>
-          </w:p>
-        </w:tc>
-        <w:tc>
-          <w:tcPr>
-            <w:tcBorders>
-              <w:bottom w:val="single" w:sz="16" w:space="0" w:color="666666"/>
+              <w:t xml:space="preserve">X→Y (c)</w:t>
+            </w:r>
+          </w:p>
+        </w:tc>
+        <w:tc>
+          <w:tcPr>
+            <w:tcBorders>
+              <w:bottom w:val="single" w:sz="8" w:space="0" w:color="666666"/>
               <w:top w:val="none" w:sz="0" w:space="0" w:color="000000"/>
               <w:left w:val="none" w:sz="0" w:space="0" w:color="000000"/>
               <w:right w:val="none" w:sz="0" w:space="0" w:color="000000"/>
@@ -1242,7 +1338,7 @@
         <w:tc>
           <w:tcPr>
             <w:tcBorders>
-              <w:bottom w:val="single" w:sz="16" w:space="0" w:color="666666"/>
+              <w:bottom w:val="single" w:sz="8" w:space="0" w:color="666666"/>
               <w:top w:val="none" w:sz="0" w:space="0" w:color="000000"/>
               <w:left w:val="none" w:sz="0" w:space="0" w:color="000000"/>
               <w:right w:val="none" w:sz="0" w:space="0" w:color="000000"/>
@@ -1286,7 +1382,7 @@
         <w:tc>
           <w:tcPr>
             <w:tcBorders>
-              <w:bottom w:val="single" w:sz="16" w:space="0" w:color="666666"/>
+              <w:bottom w:val="single" w:sz="8" w:space="0" w:color="666666"/>
               <w:top w:val="none" w:sz="0" w:space="0" w:color="000000"/>
               <w:left w:val="none" w:sz="0" w:space="0" w:color="000000"/>
               <w:right w:val="none" w:sz="0" w:space="0" w:color="000000"/>
@@ -1330,7 +1426,7 @@
         <w:tc>
           <w:tcPr>
             <w:tcBorders>
-              <w:bottom w:val="single" w:sz="16" w:space="0" w:color="666666"/>
+              <w:bottom w:val="single" w:sz="8" w:space="0" w:color="666666"/>
               <w:top w:val="none" w:sz="0" w:space="0" w:color="000000"/>
               <w:left w:val="none" w:sz="0" w:space="0" w:color="000000"/>
               <w:right w:val="none" w:sz="0" w:space="0" w:color="000000"/>
@@ -1380,8 +1476,8 @@
         <w:tc>
           <w:tcPr>
             <w:tcBorders>
-              <w:bottom w:val="single" w:sz="16" w:space="0" w:color="666666"/>
-              <w:top w:val="single" w:sz="16" w:space="0" w:color="666666"/>
+              <w:bottom w:val="single" w:sz="8" w:space="0" w:color="666666"/>
+              <w:top w:val="single" w:sz="8" w:space="0" w:color="666666"/>
               <w:left w:val="none" w:sz="0" w:space="0" w:color="000000"/>
               <w:right w:val="none" w:sz="0" w:space="0" w:color="000000"/>
             </w:tcBorders>
@@ -1424,8 +1520,8 @@
         <w:tc>
           <w:tcPr>
             <w:tcBorders>
-              <w:bottom w:val="single" w:sz="16" w:space="0" w:color="666666"/>
-              <w:top w:val="single" w:sz="16" w:space="0" w:color="666666"/>
+              <w:bottom w:val="single" w:sz="8" w:space="0" w:color="666666"/>
+              <w:top w:val="single" w:sz="8" w:space="0" w:color="666666"/>
               <w:left w:val="none" w:sz="0" w:space="0" w:color="000000"/>
               <w:right w:val="none" w:sz="0" w:space="0" w:color="000000"/>
             </w:tcBorders>
@@ -1469,8 +1565,8 @@
           <w:tcPr>
             <w:gridSpan w:val="3"/>
             <w:tcBorders>
-              <w:bottom w:val="single" w:sz="16" w:space="0" w:color="666666"/>
-              <w:top w:val="single" w:sz="16" w:space="0" w:color="666666"/>
+              <w:bottom w:val="single" w:sz="8" w:space="0" w:color="666666"/>
+              <w:top w:val="single" w:sz="8" w:space="0" w:color="666666"/>
               <w:left w:val="none" w:sz="0" w:space="0" w:color="000000"/>
               <w:right w:val="none" w:sz="0" w:space="0" w:color="000000"/>
             </w:tcBorders>
@@ -1519,8 +1615,8 @@
         <w:tc>
           <w:tcPr>
             <w:tcBorders>
-              <w:bottom w:val="single" w:sz="16" w:space="0" w:color="666666"/>
-              <w:top w:val="single" w:sz="16" w:space="0" w:color="666666"/>
+              <w:bottom w:val="single" w:sz="8" w:space="0" w:color="666666"/>
+              <w:top w:val="single" w:sz="8" w:space="0" w:color="666666"/>
               <w:left w:val="none" w:sz="0" w:space="0" w:color="000000"/>
               <w:right w:val="none" w:sz="0" w:space="0" w:color="000000"/>
             </w:tcBorders>
@@ -1556,15 +1652,15 @@
                 <w:szCs w:val="22"/>
                 <w:color w:val="000000"/>
               </w:rPr>
-              <w:t xml:space="preserve">X-&gt;M-&gt;Y (ab)</w:t>
-            </w:r>
-          </w:p>
-        </w:tc>
-        <w:tc>
-          <w:tcPr>
-            <w:tcBorders>
-              <w:bottom w:val="single" w:sz="16" w:space="0" w:color="666666"/>
-              <w:top w:val="single" w:sz="16" w:space="0" w:color="666666"/>
+              <w:t xml:space="preserve">X→M→Y (ab)</w:t>
+            </w:r>
+          </w:p>
+        </w:tc>
+        <w:tc>
+          <w:tcPr>
+            <w:tcBorders>
+              <w:bottom w:val="single" w:sz="8" w:space="0" w:color="666666"/>
+              <w:top w:val="single" w:sz="8" w:space="0" w:color="666666"/>
               <w:left w:val="none" w:sz="0" w:space="0" w:color="000000"/>
               <w:right w:val="none" w:sz="0" w:space="0" w:color="000000"/>
             </w:tcBorders>
@@ -1600,7 +1696,7 @@
                 <w:szCs w:val="22"/>
                 <w:color w:val="000000"/>
               </w:rPr>
-              <w:t xml:space="preserve">-0.107</w:t>
+              <w:t xml:space="preserve">−0.107</w:t>
             </w:r>
           </w:p>
         </w:tc>
@@ -1608,8 +1704,8 @@
           <w:tcPr>
             <w:gridSpan w:val="3"/>
             <w:tcBorders>
-              <w:bottom w:val="single" w:sz="16" w:space="0" w:color="666666"/>
-              <w:top w:val="single" w:sz="16" w:space="0" w:color="666666"/>
+              <w:bottom w:val="single" w:sz="8" w:space="0" w:color="666666"/>
+              <w:top w:val="single" w:sz="8" w:space="0" w:color="666666"/>
               <w:left w:val="none" w:sz="0" w:space="0" w:color="000000"/>
               <w:right w:val="none" w:sz="0" w:space="0" w:color="000000"/>
             </w:tcBorders>
@@ -1645,7 +1741,7 @@
                 <w:szCs w:val="22"/>
                 <w:color w:val="000000"/>
               </w:rPr>
-              <w:t xml:space="preserve">(-0.294, -0.009)</w:t>
+              <w:t xml:space="preserve">(−0.294, −0.009)</w:t>
             </w:r>
           </w:p>
         </w:tc>
@@ -1660,7 +1756,7 @@
             <w:gridSpan w:val="5"/>
             <w:tcBorders>
               <w:bottom w:val="none" w:sz="0" w:space="0" w:color="000000"/>
-              <w:top w:val="single" w:sz="16" w:space="0" w:color="666666"/>
+              <w:top w:val="single" w:sz="8" w:space="0" w:color="666666"/>
               <w:left w:val="none" w:sz="0" w:space="0" w:color="000000"/>
               <w:right w:val="none" w:sz="0" w:space="0" w:color="000000"/>
             </w:tcBorders>
@@ -1696,31 +1792,19 @@
                 <w:szCs w:val="22"/>
                 <w:color w:val="000000"/>
               </w:rPr>
-              <w:t xml:space="preserve">Note.</w:t>
-            </w:r>
-            <w:r>
-              <w:rPr>
-                <w:rFonts w:ascii="Helvetica" w:hAnsi="Helvetica" w:eastAsia="Helvetica" w:cs="Helvetica"/>
-                <w:i w:val="false"/>
-                <w:b w:val="false"/>
-                <w:u w:val="none"/>
-                <w:sz w:val="22"/>
-                <w:szCs w:val="22"/>
-                <w:color w:val="000000"/>
-              </w:rPr>
-              <w:t xml:space="preserve"> </w:t>
-            </w:r>
-            <w:r>
-              <w:rPr>
-                <w:rFonts w:ascii="Helvetica" w:hAnsi="Helvetica" w:eastAsia="Helvetica" w:cs="Helvetica"/>
-                <w:i w:val="false"/>
-                <w:b w:val="false"/>
-                <w:u w:val="none"/>
-                <w:sz w:val="22"/>
-                <w:szCs w:val="22"/>
-                <w:color w:val="000000"/>
-              </w:rPr>
-              <w:t xml:space="preserve">Independent variable: ValueDiversity (X), hypothesized mediator: TaskConflict (M), dependent variable: TeamCommitment (Y). Sample size = 89. Number of bootstrap samples = 5,000.</w:t>
+              <w:t xml:space="preserve">Note</w:t>
+            </w:r>
+            <w:r>
+              <w:rPr>
+                <w:rFonts w:ascii="Helvetica" w:hAnsi="Helvetica" w:eastAsia="Helvetica" w:cs="Helvetica"/>
+                <w:i w:val="false"/>
+                <w:b w:val="false"/>
+                <w:u w:val="none"/>
+                <w:sz w:val="22"/>
+                <w:szCs w:val="22"/>
+                <w:color w:val="000000"/>
+              </w:rPr>
+              <w:t xml:space="preserve">. Independent variable: ValueDiversity (X), hypothesized mediator: TaskConflict (M), dependent variable: TeamCommitment (Y). Sample size = 89. Number of bootstrap samples = 5,000.</w:t>
             </w:r>
           </w:p>
         </w:tc>

</xml_diff>

<commit_message>
to_flextable() and to_latex() now pass down arguments to formatC() for number formatting in the table
</commit_message>
<xml_diff>
--- a/dev/test.docx
+++ b/dev/test.docx
@@ -379,7 +379,7 @@
                 <w:szCs w:val="22"/>
                 <w:color w:val="000000"/>
               </w:rPr>
-              <w:t xml:space="preserve">−0.043</w:t>
+              <w:t xml:space="preserve">−0,043</w:t>
             </w:r>
           </w:p>
         </w:tc>
@@ -423,7 +423,7 @@
                 <w:szCs w:val="22"/>
                 <w:color w:val="000000"/>
               </w:rPr>
-              <w:t xml:space="preserve">0.187</w:t>
+              <w:t xml:space="preserve"> 0,187</w:t>
             </w:r>
           </w:p>
         </w:tc>
@@ -467,7 +467,7 @@
                 <w:szCs w:val="22"/>
                 <w:color w:val="000000"/>
               </w:rPr>
-              <w:t xml:space="preserve">−0.230</w:t>
+              <w:t xml:space="preserve">−0,230</w:t>
             </w:r>
           </w:p>
         </w:tc>
@@ -511,7 +511,7 @@
                 <w:szCs w:val="22"/>
                 <w:color w:val="000000"/>
               </w:rPr>
-              <w:t xml:space="preserve">0.818</w:t>
+              <w:t xml:space="preserve"> 0,818</w:t>
             </w:r>
           </w:p>
         </w:tc>
@@ -879,7 +879,7 @@
                 <w:szCs w:val="22"/>
                 <w:color w:val="000000"/>
               </w:rPr>
-              <w:t xml:space="preserve">0.321</w:t>
+              <w:t xml:space="preserve"> 0,321</w:t>
             </w:r>
           </w:p>
         </w:tc>
@@ -923,7 +923,7 @@
                 <w:szCs w:val="22"/>
                 <w:color w:val="000000"/>
               </w:rPr>
-              <w:t xml:space="preserve">0.107</w:t>
+              <w:t xml:space="preserve"> 0,107</w:t>
             </w:r>
           </w:p>
         </w:tc>
@@ -967,7 +967,7 @@
                 <w:szCs w:val="22"/>
                 <w:color w:val="000000"/>
               </w:rPr>
-              <w:t xml:space="preserve">2.996</w:t>
+              <w:t xml:space="preserve"> 2,996</w:t>
             </w:r>
           </w:p>
         </w:tc>
@@ -1011,7 +1011,7 @@
                 <w:szCs w:val="22"/>
                 <w:color w:val="000000"/>
               </w:rPr>
-              <w:t xml:space="preserve">0.003</w:t>
+              <w:t xml:space="preserve"> 0,003</w:t>
             </w:r>
           </w:p>
         </w:tc>
@@ -1105,7 +1105,7 @@
                 <w:szCs w:val="22"/>
                 <w:color w:val="000000"/>
               </w:rPr>
-              <w:t xml:space="preserve">−0.337</w:t>
+              <w:t xml:space="preserve">−0,337</w:t>
             </w:r>
           </w:p>
         </w:tc>
@@ -1149,7 +1149,7 @@
                 <w:szCs w:val="22"/>
                 <w:color w:val="000000"/>
               </w:rPr>
-              <w:t xml:space="preserve">0.178</w:t>
+              <w:t xml:space="preserve"> 0,178</w:t>
             </w:r>
           </w:p>
         </w:tc>
@@ -1193,7 +1193,7 @@
                 <w:szCs w:val="22"/>
                 <w:color w:val="000000"/>
               </w:rPr>
-              <w:t xml:space="preserve">−1.896</w:t>
+              <w:t xml:space="preserve">−1,896</w:t>
             </w:r>
           </w:p>
         </w:tc>
@@ -1237,7 +1237,7 @@
                 <w:szCs w:val="22"/>
                 <w:color w:val="000000"/>
               </w:rPr>
-              <w:t xml:space="preserve">0.058</w:t>
+              <w:t xml:space="preserve"> 0,058</w:t>
             </w:r>
           </w:p>
         </w:tc>
@@ -1331,7 +1331,7 @@
                 <w:szCs w:val="22"/>
                 <w:color w:val="000000"/>
               </w:rPr>
-              <w:t xml:space="preserve">0.064</w:t>
+              <w:t xml:space="preserve"> 0,064</w:t>
             </w:r>
           </w:p>
         </w:tc>
@@ -1375,7 +1375,7 @@
                 <w:szCs w:val="22"/>
                 <w:color w:val="000000"/>
               </w:rPr>
-              <w:t xml:space="preserve">0.186</w:t>
+              <w:t xml:space="preserve"> 0,186</w:t>
             </w:r>
           </w:p>
         </w:tc>
@@ -1419,7 +1419,7 @@
                 <w:szCs w:val="22"/>
                 <w:color w:val="000000"/>
               </w:rPr>
-              <w:t xml:space="preserve">0.344</w:t>
+              <w:t xml:space="preserve"> 0,344</w:t>
             </w:r>
           </w:p>
         </w:tc>
@@ -1463,7 +1463,7 @@
                 <w:szCs w:val="22"/>
                 <w:color w:val="000000"/>
               </w:rPr>
-              <w:t xml:space="preserve">0.731</w:t>
+              <w:t xml:space="preserve"> 0,731</w:t>
             </w:r>
           </w:p>
         </w:tc>
@@ -1696,7 +1696,7 @@
                 <w:szCs w:val="22"/>
                 <w:color w:val="000000"/>
               </w:rPr>
-              <w:t xml:space="preserve">−0.107</w:t>
+              <w:t xml:space="preserve">−0,107</w:t>
             </w:r>
           </w:p>
         </w:tc>
@@ -1741,7 +1741,7 @@
                 <w:szCs w:val="22"/>
                 <w:color w:val="000000"/>
               </w:rPr>
-              <w:t xml:space="preserve">(−0.294, −0.009)</w:t>
+              <w:t xml:space="preserve">(−0,294, −0,009)</w:t>
             </w:r>
           </w:p>
         </w:tc>
@@ -1804,7 +1804,7 @@
                 <w:szCs w:val="22"/>
                 <w:color w:val="000000"/>
               </w:rPr>
-              <w:t xml:space="preserve">. Independent variable: ValueDiversity (X), hypothesized mediator: TaskConflict (M), dependent variable: TeamCommitment (Y). Sample size = 89. Number of bootstrap samples = 5,000.</w:t>
+              <w:t xml:space="preserve">. Independent variable: ValueDiversity (X), hypothesized mediator: TaskConflict (M), dependent variable: TeamCommitment (Y). Sample size = 89. Number of bootstrap samples = 5000.</w:t>
             </w:r>
           </w:p>
         </w:tc>

</xml_diff>

<commit_message>
internal function format_labels_flextable() now avoids empty chunks
</commit_message>
<xml_diff>
--- a/dev/test.docx
+++ b/dev/test.docx
@@ -379,7 +379,7 @@
                 <w:szCs w:val="22"/>
                 <w:color w:val="000000"/>
               </w:rPr>
-              <w:t xml:space="preserve">−0,043</w:t>
+              <w:t xml:space="preserve">−0.043</w:t>
             </w:r>
           </w:p>
         </w:tc>
@@ -423,7 +423,7 @@
                 <w:szCs w:val="22"/>
                 <w:color w:val="000000"/>
               </w:rPr>
-              <w:t xml:space="preserve"> 0,187</w:t>
+              <w:t xml:space="preserve">0.187</w:t>
             </w:r>
           </w:p>
         </w:tc>
@@ -467,7 +467,7 @@
                 <w:szCs w:val="22"/>
                 <w:color w:val="000000"/>
               </w:rPr>
-              <w:t xml:space="preserve">−0,230</w:t>
+              <w:t xml:space="preserve">−0.230</w:t>
             </w:r>
           </w:p>
         </w:tc>
@@ -511,7 +511,7 @@
                 <w:szCs w:val="22"/>
                 <w:color w:val="000000"/>
               </w:rPr>
-              <w:t xml:space="preserve"> 0,818</w:t>
+              <w:t xml:space="preserve">0.818</w:t>
             </w:r>
           </w:p>
         </w:tc>
@@ -879,7 +879,7 @@
                 <w:szCs w:val="22"/>
                 <w:color w:val="000000"/>
               </w:rPr>
-              <w:t xml:space="preserve"> 0,321</w:t>
+              <w:t xml:space="preserve">0.321</w:t>
             </w:r>
           </w:p>
         </w:tc>
@@ -923,7 +923,7 @@
                 <w:szCs w:val="22"/>
                 <w:color w:val="000000"/>
               </w:rPr>
-              <w:t xml:space="preserve"> 0,107</w:t>
+              <w:t xml:space="preserve">0.107</w:t>
             </w:r>
           </w:p>
         </w:tc>
@@ -967,7 +967,7 @@
                 <w:szCs w:val="22"/>
                 <w:color w:val="000000"/>
               </w:rPr>
-              <w:t xml:space="preserve"> 2,996</w:t>
+              <w:t xml:space="preserve">2.996</w:t>
             </w:r>
           </w:p>
         </w:tc>
@@ -1011,7 +1011,7 @@
                 <w:szCs w:val="22"/>
                 <w:color w:val="000000"/>
               </w:rPr>
-              <w:t xml:space="preserve"> 0,003</w:t>
+              <w:t xml:space="preserve">0.003</w:t>
             </w:r>
           </w:p>
         </w:tc>
@@ -1105,7 +1105,7 @@
                 <w:szCs w:val="22"/>
                 <w:color w:val="000000"/>
               </w:rPr>
-              <w:t xml:space="preserve">−0,337</w:t>
+              <w:t xml:space="preserve">−0.337</w:t>
             </w:r>
           </w:p>
         </w:tc>
@@ -1149,7 +1149,7 @@
                 <w:szCs w:val="22"/>
                 <w:color w:val="000000"/>
               </w:rPr>
-              <w:t xml:space="preserve"> 0,178</w:t>
+              <w:t xml:space="preserve">0.178</w:t>
             </w:r>
           </w:p>
         </w:tc>
@@ -1193,7 +1193,7 @@
                 <w:szCs w:val="22"/>
                 <w:color w:val="000000"/>
               </w:rPr>
-              <w:t xml:space="preserve">−1,896</w:t>
+              <w:t xml:space="preserve">−1.896</w:t>
             </w:r>
           </w:p>
         </w:tc>
@@ -1237,7 +1237,7 @@
                 <w:szCs w:val="22"/>
                 <w:color w:val="000000"/>
               </w:rPr>
-              <w:t xml:space="preserve"> 0,058</w:t>
+              <w:t xml:space="preserve">0.058</w:t>
             </w:r>
           </w:p>
         </w:tc>
@@ -1331,7 +1331,7 @@
                 <w:szCs w:val="22"/>
                 <w:color w:val="000000"/>
               </w:rPr>
-              <w:t xml:space="preserve"> 0,064</w:t>
+              <w:t xml:space="preserve">0.064</w:t>
             </w:r>
           </w:p>
         </w:tc>
@@ -1375,7 +1375,7 @@
                 <w:szCs w:val="22"/>
                 <w:color w:val="000000"/>
               </w:rPr>
-              <w:t xml:space="preserve"> 0,186</w:t>
+              <w:t xml:space="preserve">0.186</w:t>
             </w:r>
           </w:p>
         </w:tc>
@@ -1419,7 +1419,7 @@
                 <w:szCs w:val="22"/>
                 <w:color w:val="000000"/>
               </w:rPr>
-              <w:t xml:space="preserve"> 0,344</w:t>
+              <w:t xml:space="preserve">0.344</w:t>
             </w:r>
           </w:p>
         </w:tc>
@@ -1463,7 +1463,7 @@
                 <w:szCs w:val="22"/>
                 <w:color w:val="000000"/>
               </w:rPr>
-              <w:t xml:space="preserve"> 0,731</w:t>
+              <w:t xml:space="preserve">0.731</w:t>
             </w:r>
           </w:p>
         </w:tc>
@@ -1696,7 +1696,7 @@
                 <w:szCs w:val="22"/>
                 <w:color w:val="000000"/>
               </w:rPr>
-              <w:t xml:space="preserve">−0,107</w:t>
+              <w:t xml:space="preserve">−0.107</w:t>
             </w:r>
           </w:p>
         </w:tc>
@@ -1741,7 +1741,7 @@
                 <w:szCs w:val="22"/>
                 <w:color w:val="000000"/>
               </w:rPr>
-              <w:t xml:space="preserve">(−0,294, −0,009)</w:t>
+              <w:t xml:space="preserve">(−0.294, −0.009)</w:t>
             </w:r>
           </w:p>
         </w:tc>
@@ -1804,7 +1804,7 @@
                 <w:szCs w:val="22"/>
                 <w:color w:val="000000"/>
               </w:rPr>
-              <w:t xml:space="preserve">. Independent variable: ValueDiversity (X), hypothesized mediator: TaskConflict (M), dependent variable: TeamCommitment (Y). Sample size = 89. Number of bootstrap samples = 5000.</w:t>
+              <w:t xml:space="preserve">. Independent variable: ValueDiversity (X), hypothesized mediator: TaskConflict (M), dependent variable: TeamCommitment (Y). Sample size = 89. Number of bootstrap samples = 5,000.</w:t>
             </w:r>
           </w:p>
         </w:tc>

</xml_diff>

<commit_message>
bugfix in format_indirect_table(): no extra spaces in confidence intervals
</commit_message>
<xml_diff>
--- a/dev/test.docx
+++ b/dev/test.docx
@@ -18,9 +18,8 @@
       <w:tr>
         <w:trPr>
           <w:trHeight w:val="577" w:hRule="auto"/>
-          <w:tblHeader/>
         </w:trPr>
-        header1
+        body1
         <w:tc>
           <w:tcPr>
             <w:tcBorders>
@@ -36,7 +35,7 @@
               <w:left w:w="0" w:type="dxa"/>
               <w:right w:w="0" w:type="dxa"/>
             </w:tcMar>
-            <w:vAlign w:val="bottom"/>
+            <w:vAlign w:val="center"/>
           </w:tcPr>
           <w:p>
             <w:pPr>
@@ -80,7 +79,7 @@
               <w:left w:w="0" w:type="dxa"/>
               <w:right w:w="0" w:type="dxa"/>
             </w:tcMar>
-            <w:vAlign w:val="bottom"/>
+            <w:vAlign w:val="center"/>
           </w:tcPr>
           <w:p>
             <w:pPr>
@@ -124,7 +123,7 @@
               <w:left w:w="0" w:type="dxa"/>
               <w:right w:w="0" w:type="dxa"/>
             </w:tcMar>
-            <w:vAlign w:val="bottom"/>
+            <w:vAlign w:val="center"/>
           </w:tcPr>
           <w:p>
             <w:pPr>
@@ -168,7 +167,7 @@
               <w:left w:w="0" w:type="dxa"/>
               <w:right w:w="0" w:type="dxa"/>
             </w:tcMar>
-            <w:vAlign w:val="bottom"/>
+            <w:vAlign w:val="center"/>
           </w:tcPr>
           <w:p>
             <w:pPr>
@@ -236,7 +235,7 @@
               <w:left w:w="0" w:type="dxa"/>
               <w:right w:w="0" w:type="dxa"/>
             </w:tcMar>
-            <w:vAlign w:val="bottom"/>
+            <w:vAlign w:val="center"/>
           </w:tcPr>
           <w:p>
             <w:pPr>
@@ -294,7 +293,7 @@
         <w:trPr>
           <w:trHeight w:val="616" w:hRule="auto"/>
         </w:trPr>
-        body1
+        body2
         <w:tc>
           <w:tcPr>
             <w:tcBorders>
@@ -520,7 +519,7 @@
         <w:trPr>
           <w:trHeight w:val="577" w:hRule="auto"/>
         </w:trPr>
-        body2
+        body3
         <w:tc>
           <w:tcPr>
             <w:tcBorders>
@@ -786,232 +785,6 @@
                 <w:color w:val="000000"/>
               </w:rPr>
               <w:t xml:space="preserve">Value</w:t>
-            </w:r>
-          </w:p>
-        </w:tc>
-      </w:tr>
-      <w:tr>
-        <w:trPr>
-          <w:trHeight w:val="616" w:hRule="auto"/>
-        </w:trPr>
-        body3
-        <w:tc>
-          <w:tcPr>
-            <w:tcBorders>
-              <w:bottom w:val="none" w:sz="0" w:space="0" w:color="000000"/>
-              <w:top w:val="single" w:sz="8" w:space="0" w:color="666666"/>
-              <w:left w:val="none" w:sz="0" w:space="0" w:color="000000"/>
-              <w:right w:val="none" w:sz="0" w:space="0" w:color="000000"/>
-            </w:tcBorders>
-            <w:shd w:val="clear" w:color="auto" w:fill="FFFFFF"/>
-            <w:tcMar>
-              <w:top w:w="0" w:type="dxa"/>
-              <w:bottom w:w="0" w:type="dxa"/>
-              <w:left w:w="0" w:type="dxa"/>
-              <w:right w:w="0" w:type="dxa"/>
-            </w:tcMar>
-            <w:vAlign w:val="center"/>
-          </w:tcPr>
-          <w:p>
-            <w:pPr>
-              <w:pStyle w:val="Normal"/>
-              <w:jc w:val="left"/>
-              <w:pBdr>
-                <w:bottom w:val="none" w:sz="0" w:space="0" w:color="000000"/>
-                <w:top w:val="none" w:sz="0" w:space="0" w:color="000000"/>
-                <w:left w:val="none" w:sz="0" w:space="0" w:color="000000"/>
-                <w:right w:val="none" w:sz="0" w:space="0" w:color="000000"/>
-              </w:pBdr>
-              <w:spacing w:after="100" w:before="100" w:line="240"/>
-              <w:ind w:firstLine="0" w:left="100" w:right="100"/>
-            </w:pPr>
-            <w:r>
-              <w:rPr>
-                <w:rFonts w:ascii="Helvetica" w:hAnsi="Helvetica" w:eastAsia="Helvetica" w:cs="Helvetica"/>
-                <w:i w:val="false"/>
-                <w:b w:val="false"/>
-                <w:u w:val="none"/>
-                <w:sz w:val="22"/>
-                <w:szCs w:val="22"/>
-                <w:color w:val="000000"/>
-              </w:rPr>
-              <w:t xml:space="preserve">X→M (a)</w:t>
-            </w:r>
-          </w:p>
-        </w:tc>
-        <w:tc>
-          <w:tcPr>
-            <w:tcBorders>
-              <w:bottom w:val="none" w:sz="0" w:space="0" w:color="000000"/>
-              <w:top w:val="single" w:sz="8" w:space="0" w:color="666666"/>
-              <w:left w:val="none" w:sz="0" w:space="0" w:color="000000"/>
-              <w:right w:val="none" w:sz="0" w:space="0" w:color="000000"/>
-            </w:tcBorders>
-            <w:shd w:val="clear" w:color="auto" w:fill="FFFFFF"/>
-            <w:tcMar>
-              <w:top w:w="0" w:type="dxa"/>
-              <w:bottom w:w="0" w:type="dxa"/>
-              <w:left w:w="0" w:type="dxa"/>
-              <w:right w:w="0" w:type="dxa"/>
-            </w:tcMar>
-            <w:vAlign w:val="center"/>
-          </w:tcPr>
-          <w:p>
-            <w:pPr>
-              <w:pStyle w:val="Normal"/>
-              <w:jc w:val="right"/>
-              <w:pBdr>
-                <w:bottom w:val="none" w:sz="0" w:space="0" w:color="000000"/>
-                <w:top w:val="none" w:sz="0" w:space="0" w:color="000000"/>
-                <w:left w:val="none" w:sz="0" w:space="0" w:color="000000"/>
-                <w:right w:val="none" w:sz="0" w:space="0" w:color="000000"/>
-              </w:pBdr>
-              <w:spacing w:after="100" w:before="100" w:line="240"/>
-              <w:ind w:firstLine="0" w:left="100" w:right="100"/>
-            </w:pPr>
-            <w:r>
-              <w:rPr>
-                <w:rFonts w:ascii="Helvetica" w:hAnsi="Helvetica" w:eastAsia="Helvetica" w:cs="Helvetica"/>
-                <w:i w:val="false"/>
-                <w:b w:val="false"/>
-                <w:u w:val="none"/>
-                <w:sz w:val="22"/>
-                <w:szCs w:val="22"/>
-                <w:color w:val="000000"/>
-              </w:rPr>
-              <w:t xml:space="preserve">0.321</w:t>
-            </w:r>
-          </w:p>
-        </w:tc>
-        <w:tc>
-          <w:tcPr>
-            <w:tcBorders>
-              <w:bottom w:val="none" w:sz="0" w:space="0" w:color="000000"/>
-              <w:top w:val="single" w:sz="8" w:space="0" w:color="666666"/>
-              <w:left w:val="none" w:sz="0" w:space="0" w:color="000000"/>
-              <w:right w:val="none" w:sz="0" w:space="0" w:color="000000"/>
-            </w:tcBorders>
-            <w:shd w:val="clear" w:color="auto" w:fill="FFFFFF"/>
-            <w:tcMar>
-              <w:top w:w="0" w:type="dxa"/>
-              <w:bottom w:w="0" w:type="dxa"/>
-              <w:left w:w="0" w:type="dxa"/>
-              <w:right w:w="0" w:type="dxa"/>
-            </w:tcMar>
-            <w:vAlign w:val="center"/>
-          </w:tcPr>
-          <w:p>
-            <w:pPr>
-              <w:pStyle w:val="Normal"/>
-              <w:jc w:val="right"/>
-              <w:pBdr>
-                <w:bottom w:val="none" w:sz="0" w:space="0" w:color="000000"/>
-                <w:top w:val="none" w:sz="0" w:space="0" w:color="000000"/>
-                <w:left w:val="none" w:sz="0" w:space="0" w:color="000000"/>
-                <w:right w:val="none" w:sz="0" w:space="0" w:color="000000"/>
-              </w:pBdr>
-              <w:spacing w:after="100" w:before="100" w:line="240"/>
-              <w:ind w:firstLine="0" w:left="100" w:right="100"/>
-            </w:pPr>
-            <w:r>
-              <w:rPr>
-                <w:rFonts w:ascii="Helvetica" w:hAnsi="Helvetica" w:eastAsia="Helvetica" w:cs="Helvetica"/>
-                <w:i w:val="false"/>
-                <w:b w:val="false"/>
-                <w:u w:val="none"/>
-                <w:sz w:val="22"/>
-                <w:szCs w:val="22"/>
-                <w:color w:val="000000"/>
-              </w:rPr>
-              <w:t xml:space="preserve">0.107</w:t>
-            </w:r>
-          </w:p>
-        </w:tc>
-        <w:tc>
-          <w:tcPr>
-            <w:tcBorders>
-              <w:bottom w:val="none" w:sz="0" w:space="0" w:color="000000"/>
-              <w:top w:val="single" w:sz="8" w:space="0" w:color="666666"/>
-              <w:left w:val="none" w:sz="0" w:space="0" w:color="000000"/>
-              <w:right w:val="none" w:sz="0" w:space="0" w:color="000000"/>
-            </w:tcBorders>
-            <w:shd w:val="clear" w:color="auto" w:fill="FFFFFF"/>
-            <w:tcMar>
-              <w:top w:w="0" w:type="dxa"/>
-              <w:bottom w:w="0" w:type="dxa"/>
-              <w:left w:w="0" w:type="dxa"/>
-              <w:right w:w="0" w:type="dxa"/>
-            </w:tcMar>
-            <w:vAlign w:val="center"/>
-          </w:tcPr>
-          <w:p>
-            <w:pPr>
-              <w:pStyle w:val="Normal"/>
-              <w:jc w:val="right"/>
-              <w:pBdr>
-                <w:bottom w:val="none" w:sz="0" w:space="0" w:color="000000"/>
-                <w:top w:val="none" w:sz="0" w:space="0" w:color="000000"/>
-                <w:left w:val="none" w:sz="0" w:space="0" w:color="000000"/>
-                <w:right w:val="none" w:sz="0" w:space="0" w:color="000000"/>
-              </w:pBdr>
-              <w:spacing w:after="100" w:before="100" w:line="240"/>
-              <w:ind w:firstLine="0" w:left="100" w:right="100"/>
-            </w:pPr>
-            <w:r>
-              <w:rPr>
-                <w:rFonts w:ascii="Helvetica" w:hAnsi="Helvetica" w:eastAsia="Helvetica" w:cs="Helvetica"/>
-                <w:i w:val="false"/>
-                <w:b w:val="false"/>
-                <w:u w:val="none"/>
-                <w:sz w:val="22"/>
-                <w:szCs w:val="22"/>
-                <w:color w:val="000000"/>
-              </w:rPr>
-              <w:t xml:space="preserve">2.996</w:t>
-            </w:r>
-          </w:p>
-        </w:tc>
-        <w:tc>
-          <w:tcPr>
-            <w:tcBorders>
-              <w:bottom w:val="none" w:sz="0" w:space="0" w:color="000000"/>
-              <w:top w:val="single" w:sz="8" w:space="0" w:color="666666"/>
-              <w:left w:val="none" w:sz="0" w:space="0" w:color="000000"/>
-              <w:right w:val="none" w:sz="0" w:space="0" w:color="000000"/>
-            </w:tcBorders>
-            <w:shd w:val="clear" w:color="auto" w:fill="FFFFFF"/>
-            <w:tcMar>
-              <w:top w:w="0" w:type="dxa"/>
-              <w:bottom w:w="0" w:type="dxa"/>
-              <w:left w:w="0" w:type="dxa"/>
-              <w:right w:w="0" w:type="dxa"/>
-            </w:tcMar>
-            <w:vAlign w:val="center"/>
-          </w:tcPr>
-          <w:p>
-            <w:pPr>
-              <w:pStyle w:val="Normal"/>
-              <w:jc w:val="right"/>
-              <w:pBdr>
-                <w:bottom w:val="none" w:sz="0" w:space="0" w:color="000000"/>
-                <w:top w:val="none" w:sz="0" w:space="0" w:color="000000"/>
-                <w:left w:val="none" w:sz="0" w:space="0" w:color="000000"/>
-                <w:right w:val="none" w:sz="0" w:space="0" w:color="000000"/>
-              </w:pBdr>
-              <w:spacing w:after="100" w:before="100" w:line="240"/>
-              <w:ind w:firstLine="0" w:left="100" w:right="100"/>
-            </w:pPr>
-            <w:r>
-              <w:rPr>
-                <w:rFonts w:ascii="Helvetica" w:hAnsi="Helvetica" w:eastAsia="Helvetica" w:cs="Helvetica"/>
-                <w:i w:val="false"/>
-                <w:b w:val="false"/>
-                <w:u w:val="none"/>
-                <w:sz w:val="22"/>
-                <w:szCs w:val="22"/>
-                <w:color w:val="000000"/>
-              </w:rPr>
-              <w:t xml:space="preserve">0.003</w:t>
             </w:r>
           </w:p>
         </w:tc>
@@ -1025,7 +798,7 @@
           <w:tcPr>
             <w:tcBorders>
               <w:bottom w:val="none" w:sz="0" w:space="0" w:color="000000"/>
-              <w:top w:val="none" w:sz="0" w:space="0" w:color="000000"/>
+              <w:top w:val="single" w:sz="8" w:space="0" w:color="666666"/>
               <w:left w:val="none" w:sz="0" w:space="0" w:color="000000"/>
               <w:right w:val="none" w:sz="0" w:space="0" w:color="000000"/>
             </w:tcBorders>
@@ -1061,7 +834,7 @@
                 <w:szCs w:val="22"/>
                 <w:color w:val="000000"/>
               </w:rPr>
-              <w:t xml:space="preserve">M→Y (b)</w:t>
+              <w:t xml:space="preserve">X→M (a)</w:t>
             </w:r>
           </w:p>
         </w:tc>
@@ -1069,7 +842,7 @@
           <w:tcPr>
             <w:tcBorders>
               <w:bottom w:val="none" w:sz="0" w:space="0" w:color="000000"/>
-              <w:top w:val="none" w:sz="0" w:space="0" w:color="000000"/>
+              <w:top w:val="single" w:sz="8" w:space="0" w:color="666666"/>
               <w:left w:val="none" w:sz="0" w:space="0" w:color="000000"/>
               <w:right w:val="none" w:sz="0" w:space="0" w:color="000000"/>
             </w:tcBorders>
@@ -1105,7 +878,7 @@
                 <w:szCs w:val="22"/>
                 <w:color w:val="000000"/>
               </w:rPr>
-              <w:t xml:space="preserve">−0.337</w:t>
+              <w:t xml:space="preserve">0.321</w:t>
             </w:r>
           </w:p>
         </w:tc>
@@ -1113,7 +886,7 @@
           <w:tcPr>
             <w:tcBorders>
               <w:bottom w:val="none" w:sz="0" w:space="0" w:color="000000"/>
-              <w:top w:val="none" w:sz="0" w:space="0" w:color="000000"/>
+              <w:top w:val="single" w:sz="8" w:space="0" w:color="666666"/>
               <w:left w:val="none" w:sz="0" w:space="0" w:color="000000"/>
               <w:right w:val="none" w:sz="0" w:space="0" w:color="000000"/>
             </w:tcBorders>
@@ -1149,7 +922,7 @@
                 <w:szCs w:val="22"/>
                 <w:color w:val="000000"/>
               </w:rPr>
-              <w:t xml:space="preserve">0.178</w:t>
+              <w:t xml:space="preserve">0.107</w:t>
             </w:r>
           </w:p>
         </w:tc>
@@ -1157,7 +930,7 @@
           <w:tcPr>
             <w:tcBorders>
               <w:bottom w:val="none" w:sz="0" w:space="0" w:color="000000"/>
-              <w:top w:val="none" w:sz="0" w:space="0" w:color="000000"/>
+              <w:top w:val="single" w:sz="8" w:space="0" w:color="666666"/>
               <w:left w:val="none" w:sz="0" w:space="0" w:color="000000"/>
               <w:right w:val="none" w:sz="0" w:space="0" w:color="000000"/>
             </w:tcBorders>
@@ -1193,7 +966,7 @@
                 <w:szCs w:val="22"/>
                 <w:color w:val="000000"/>
               </w:rPr>
-              <w:t xml:space="preserve">−1.896</w:t>
+              <w:t xml:space="preserve">2.996</w:t>
             </w:r>
           </w:p>
         </w:tc>
@@ -1201,7 +974,7 @@
           <w:tcPr>
             <w:tcBorders>
               <w:bottom w:val="none" w:sz="0" w:space="0" w:color="000000"/>
-              <w:top w:val="none" w:sz="0" w:space="0" w:color="000000"/>
+              <w:top w:val="single" w:sz="8" w:space="0" w:color="666666"/>
               <w:left w:val="none" w:sz="0" w:space="0" w:color="000000"/>
               <w:right w:val="none" w:sz="0" w:space="0" w:color="000000"/>
             </w:tcBorders>
@@ -1237,7 +1010,7 @@
                 <w:szCs w:val="22"/>
                 <w:color w:val="000000"/>
               </w:rPr>
-              <w:t xml:space="preserve">0.058</w:t>
+              <w:t xml:space="preserve">0.003</w:t>
             </w:r>
           </w:p>
         </w:tc>
@@ -1250,6 +1023,232 @@
         <w:tc>
           <w:tcPr>
             <w:tcBorders>
+              <w:bottom w:val="none" w:sz="0" w:space="0" w:color="000000"/>
+              <w:top w:val="none" w:sz="0" w:space="0" w:color="000000"/>
+              <w:left w:val="none" w:sz="0" w:space="0" w:color="000000"/>
+              <w:right w:val="none" w:sz="0" w:space="0" w:color="000000"/>
+            </w:tcBorders>
+            <w:shd w:val="clear" w:color="auto" w:fill="FFFFFF"/>
+            <w:tcMar>
+              <w:top w:w="0" w:type="dxa"/>
+              <w:bottom w:w="0" w:type="dxa"/>
+              <w:left w:w="0" w:type="dxa"/>
+              <w:right w:w="0" w:type="dxa"/>
+            </w:tcMar>
+            <w:vAlign w:val="center"/>
+          </w:tcPr>
+          <w:p>
+            <w:pPr>
+              <w:pStyle w:val="Normal"/>
+              <w:jc w:val="left"/>
+              <w:pBdr>
+                <w:bottom w:val="none" w:sz="0" w:space="0" w:color="000000"/>
+                <w:top w:val="none" w:sz="0" w:space="0" w:color="000000"/>
+                <w:left w:val="none" w:sz="0" w:space="0" w:color="000000"/>
+                <w:right w:val="none" w:sz="0" w:space="0" w:color="000000"/>
+              </w:pBdr>
+              <w:spacing w:after="100" w:before="100" w:line="240"/>
+              <w:ind w:firstLine="0" w:left="100" w:right="100"/>
+            </w:pPr>
+            <w:r>
+              <w:rPr>
+                <w:rFonts w:ascii="Helvetica" w:hAnsi="Helvetica" w:eastAsia="Helvetica" w:cs="Helvetica"/>
+                <w:i w:val="false"/>
+                <w:b w:val="false"/>
+                <w:u w:val="none"/>
+                <w:sz w:val="22"/>
+                <w:szCs w:val="22"/>
+                <w:color w:val="000000"/>
+              </w:rPr>
+              <w:t xml:space="preserve">M→Y (b)</w:t>
+            </w:r>
+          </w:p>
+        </w:tc>
+        <w:tc>
+          <w:tcPr>
+            <w:tcBorders>
+              <w:bottom w:val="none" w:sz="0" w:space="0" w:color="000000"/>
+              <w:top w:val="none" w:sz="0" w:space="0" w:color="000000"/>
+              <w:left w:val="none" w:sz="0" w:space="0" w:color="000000"/>
+              <w:right w:val="none" w:sz="0" w:space="0" w:color="000000"/>
+            </w:tcBorders>
+            <w:shd w:val="clear" w:color="auto" w:fill="FFFFFF"/>
+            <w:tcMar>
+              <w:top w:w="0" w:type="dxa"/>
+              <w:bottom w:w="0" w:type="dxa"/>
+              <w:left w:w="0" w:type="dxa"/>
+              <w:right w:w="0" w:type="dxa"/>
+            </w:tcMar>
+            <w:vAlign w:val="center"/>
+          </w:tcPr>
+          <w:p>
+            <w:pPr>
+              <w:pStyle w:val="Normal"/>
+              <w:jc w:val="right"/>
+              <w:pBdr>
+                <w:bottom w:val="none" w:sz="0" w:space="0" w:color="000000"/>
+                <w:top w:val="none" w:sz="0" w:space="0" w:color="000000"/>
+                <w:left w:val="none" w:sz="0" w:space="0" w:color="000000"/>
+                <w:right w:val="none" w:sz="0" w:space="0" w:color="000000"/>
+              </w:pBdr>
+              <w:spacing w:after="100" w:before="100" w:line="240"/>
+              <w:ind w:firstLine="0" w:left="100" w:right="100"/>
+            </w:pPr>
+            <w:r>
+              <w:rPr>
+                <w:rFonts w:ascii="Helvetica" w:hAnsi="Helvetica" w:eastAsia="Helvetica" w:cs="Helvetica"/>
+                <w:i w:val="false"/>
+                <w:b w:val="false"/>
+                <w:u w:val="none"/>
+                <w:sz w:val="22"/>
+                <w:szCs w:val="22"/>
+                <w:color w:val="000000"/>
+              </w:rPr>
+              <w:t xml:space="preserve">−0.337</w:t>
+            </w:r>
+          </w:p>
+        </w:tc>
+        <w:tc>
+          <w:tcPr>
+            <w:tcBorders>
+              <w:bottom w:val="none" w:sz="0" w:space="0" w:color="000000"/>
+              <w:top w:val="none" w:sz="0" w:space="0" w:color="000000"/>
+              <w:left w:val="none" w:sz="0" w:space="0" w:color="000000"/>
+              <w:right w:val="none" w:sz="0" w:space="0" w:color="000000"/>
+            </w:tcBorders>
+            <w:shd w:val="clear" w:color="auto" w:fill="FFFFFF"/>
+            <w:tcMar>
+              <w:top w:w="0" w:type="dxa"/>
+              <w:bottom w:w="0" w:type="dxa"/>
+              <w:left w:w="0" w:type="dxa"/>
+              <w:right w:w="0" w:type="dxa"/>
+            </w:tcMar>
+            <w:vAlign w:val="center"/>
+          </w:tcPr>
+          <w:p>
+            <w:pPr>
+              <w:pStyle w:val="Normal"/>
+              <w:jc w:val="right"/>
+              <w:pBdr>
+                <w:bottom w:val="none" w:sz="0" w:space="0" w:color="000000"/>
+                <w:top w:val="none" w:sz="0" w:space="0" w:color="000000"/>
+                <w:left w:val="none" w:sz="0" w:space="0" w:color="000000"/>
+                <w:right w:val="none" w:sz="0" w:space="0" w:color="000000"/>
+              </w:pBdr>
+              <w:spacing w:after="100" w:before="100" w:line="240"/>
+              <w:ind w:firstLine="0" w:left="100" w:right="100"/>
+            </w:pPr>
+            <w:r>
+              <w:rPr>
+                <w:rFonts w:ascii="Helvetica" w:hAnsi="Helvetica" w:eastAsia="Helvetica" w:cs="Helvetica"/>
+                <w:i w:val="false"/>
+                <w:b w:val="false"/>
+                <w:u w:val="none"/>
+                <w:sz w:val="22"/>
+                <w:szCs w:val="22"/>
+                <w:color w:val="000000"/>
+              </w:rPr>
+              <w:t xml:space="preserve">0.178</w:t>
+            </w:r>
+          </w:p>
+        </w:tc>
+        <w:tc>
+          <w:tcPr>
+            <w:tcBorders>
+              <w:bottom w:val="none" w:sz="0" w:space="0" w:color="000000"/>
+              <w:top w:val="none" w:sz="0" w:space="0" w:color="000000"/>
+              <w:left w:val="none" w:sz="0" w:space="0" w:color="000000"/>
+              <w:right w:val="none" w:sz="0" w:space="0" w:color="000000"/>
+            </w:tcBorders>
+            <w:shd w:val="clear" w:color="auto" w:fill="FFFFFF"/>
+            <w:tcMar>
+              <w:top w:w="0" w:type="dxa"/>
+              <w:bottom w:w="0" w:type="dxa"/>
+              <w:left w:w="0" w:type="dxa"/>
+              <w:right w:w="0" w:type="dxa"/>
+            </w:tcMar>
+            <w:vAlign w:val="center"/>
+          </w:tcPr>
+          <w:p>
+            <w:pPr>
+              <w:pStyle w:val="Normal"/>
+              <w:jc w:val="right"/>
+              <w:pBdr>
+                <w:bottom w:val="none" w:sz="0" w:space="0" w:color="000000"/>
+                <w:top w:val="none" w:sz="0" w:space="0" w:color="000000"/>
+                <w:left w:val="none" w:sz="0" w:space="0" w:color="000000"/>
+                <w:right w:val="none" w:sz="0" w:space="0" w:color="000000"/>
+              </w:pBdr>
+              <w:spacing w:after="100" w:before="100" w:line="240"/>
+              <w:ind w:firstLine="0" w:left="100" w:right="100"/>
+            </w:pPr>
+            <w:r>
+              <w:rPr>
+                <w:rFonts w:ascii="Helvetica" w:hAnsi="Helvetica" w:eastAsia="Helvetica" w:cs="Helvetica"/>
+                <w:i w:val="false"/>
+                <w:b w:val="false"/>
+                <w:u w:val="none"/>
+                <w:sz w:val="22"/>
+                <w:szCs w:val="22"/>
+                <w:color w:val="000000"/>
+              </w:rPr>
+              <w:t xml:space="preserve">−1.896</w:t>
+            </w:r>
+          </w:p>
+        </w:tc>
+        <w:tc>
+          <w:tcPr>
+            <w:tcBorders>
+              <w:bottom w:val="none" w:sz="0" w:space="0" w:color="000000"/>
+              <w:top w:val="none" w:sz="0" w:space="0" w:color="000000"/>
+              <w:left w:val="none" w:sz="0" w:space="0" w:color="000000"/>
+              <w:right w:val="none" w:sz="0" w:space="0" w:color="000000"/>
+            </w:tcBorders>
+            <w:shd w:val="clear" w:color="auto" w:fill="FFFFFF"/>
+            <w:tcMar>
+              <w:top w:w="0" w:type="dxa"/>
+              <w:bottom w:w="0" w:type="dxa"/>
+              <w:left w:w="0" w:type="dxa"/>
+              <w:right w:w="0" w:type="dxa"/>
+            </w:tcMar>
+            <w:vAlign w:val="center"/>
+          </w:tcPr>
+          <w:p>
+            <w:pPr>
+              <w:pStyle w:val="Normal"/>
+              <w:jc w:val="right"/>
+              <w:pBdr>
+                <w:bottom w:val="none" w:sz="0" w:space="0" w:color="000000"/>
+                <w:top w:val="none" w:sz="0" w:space="0" w:color="000000"/>
+                <w:left w:val="none" w:sz="0" w:space="0" w:color="000000"/>
+                <w:right w:val="none" w:sz="0" w:space="0" w:color="000000"/>
+              </w:pBdr>
+              <w:spacing w:after="100" w:before="100" w:line="240"/>
+              <w:ind w:firstLine="0" w:left="100" w:right="100"/>
+            </w:pPr>
+            <w:r>
+              <w:rPr>
+                <w:rFonts w:ascii="Helvetica" w:hAnsi="Helvetica" w:eastAsia="Helvetica" w:cs="Helvetica"/>
+                <w:i w:val="false"/>
+                <w:b w:val="false"/>
+                <w:u w:val="none"/>
+                <w:sz w:val="22"/>
+                <w:szCs w:val="22"/>
+                <w:color w:val="000000"/>
+              </w:rPr>
+              <w:t xml:space="preserve">0.058</w:t>
+            </w:r>
+          </w:p>
+        </w:tc>
+      </w:tr>
+      <w:tr>
+        <w:trPr>
+          <w:trHeight w:val="616" w:hRule="auto"/>
+        </w:trPr>
+        body6
+        <w:tc>
+          <w:tcPr>
+            <w:tcBorders>
               <w:bottom w:val="single" w:sz="8" w:space="0" w:color="666666"/>
               <w:top w:val="none" w:sz="0" w:space="0" w:color="000000"/>
               <w:left w:val="none" w:sz="0" w:space="0" w:color="000000"/>
@@ -1472,7 +1471,7 @@
         <w:trPr>
           <w:trHeight w:val="577" w:hRule="auto"/>
         </w:trPr>
-        body6
+        body7
         <w:tc>
           <w:tcPr>
             <w:tcBorders>
@@ -1611,7 +1610,7 @@
         <w:trPr>
           <w:trHeight w:val="616" w:hRule="auto"/>
         </w:trPr>
-        body7
+        body8
         <w:tc>
           <w:tcPr>
             <w:tcBorders>

</xml_diff>